<commit_message>
Rework com layer to gather more communication related stuff. Nanopb library is now commited. Some folder where updated to match architecture
</commit_message>
<xml_diff>
--- a/docs/DevEnv_Installation.docx
+++ b/docs/DevEnv_Installation.docx
@@ -15,8 +15,6 @@
         </w:rPr>
         <w:t>ARD 2017 Devenv installation procedure</w:t>
       </w:r>
-      <w:bookmarkStart w:id="0" w:name="_GoBack"/>
-      <w:bookmarkEnd w:id="0"/>
     </w:p>
     <w:p>
       <w:pPr>
@@ -348,32 +346,14 @@
         </w:rPr>
         <w:t>eclipse-cpp-neon-1a-win32-x86_64.zip</w:t>
       </w:r>
-    </w:p>
-    <w:p>
-      <w:pPr>
-        <w:pStyle w:val="Paragraphedeliste"/>
-        <w:numPr>
-          <w:ilvl w:val="0"/>
-          <w:numId w:val="1"/>
-        </w:numPr>
-        <w:rPr>
-          <w:lang w:val="en-US"/>
-        </w:rPr>
-      </w:pPr>
-      <w:r>
-        <w:rPr>
-          <w:lang w:val="en-US"/>
-        </w:rPr>
-        <w:t>nanopb-0.3.7-windows-x86.zip</w:t>
-      </w:r>
-    </w:p>
-    <w:p>
-      <w:pPr>
-        <w:ind w:left="360"/>
-        <w:rPr>
-          <w:lang w:val="en-US"/>
-        </w:rPr>
-      </w:pPr>
+      <w:r>
+        <w:rPr>
+          <w:lang w:val="en-US"/>
+        </w:rPr>
+        <w:t xml:space="preserve"> (or any eclipse neon installer)</w:t>
+      </w:r>
+      <w:bookmarkStart w:id="0" w:name="_GoBack"/>
+      <w:bookmarkEnd w:id="0"/>
     </w:p>
     <w:p>
       <w:pPr>
@@ -625,40 +605,51 @@
         <w:rPr>
           <w:lang w:val="en-US"/>
         </w:rPr>
-        <w:t>Com/built.bat</w:t>
-      </w:r>
-    </w:p>
-    <w:p>
-      <w:pPr>
-        <w:rPr>
-          <w:lang w:val="en-US"/>
-        </w:rPr>
-      </w:pPr>
-      <w:r>
-        <w:rPr>
-          <w:lang w:val="en-US"/>
-        </w:rPr>
-        <w:t>generateCom.at</w:t>
-      </w:r>
-    </w:p>
-    <w:p>
-      <w:pPr>
-        <w:rPr>
-          <w:lang w:val="en-US"/>
-        </w:rPr>
-      </w:pPr>
-    </w:p>
-    <w:p>
-      <w:pPr>
-        <w:rPr>
-          <w:lang w:val="en-US"/>
-        </w:rPr>
-      </w:pPr>
-      <w:r>
-        <w:rPr>
-          <w:lang w:val="en-US"/>
-        </w:rPr>
-        <w:t>The Atmel solution is here :</w:t>
+        <w:t>com/</w:t>
+      </w:r>
+      <w:r>
+        <w:rPr>
+          <w:lang w:val="en-US"/>
+        </w:rPr>
+        <w:t>generateCom.</w:t>
+      </w:r>
+      <w:r>
+        <w:rPr>
+          <w:lang w:val="en-US"/>
+        </w:rPr>
+        <w:t>b</w:t>
+      </w:r>
+      <w:r>
+        <w:rPr>
+          <w:lang w:val="en-US"/>
+        </w:rPr>
+        <w:t>at</w:t>
+      </w:r>
+    </w:p>
+    <w:p>
+      <w:pPr>
+        <w:rPr>
+          <w:lang w:val="en-US"/>
+        </w:rPr>
+      </w:pPr>
+    </w:p>
+    <w:p>
+      <w:pPr>
+        <w:rPr>
+          <w:lang w:val="en-US"/>
+        </w:rPr>
+      </w:pPr>
+      <w:r>
+        <w:rPr>
+          <w:lang w:val="en-US"/>
+        </w:rPr>
+        <w:t>The Atmel solution is here</w:t>
+      </w:r>
+      <w:r>
+        <w:rPr>
+          <w:lang w:val="en-US"/>
+        </w:rPr>
+        <w:t>:</w:t>
       </w:r>
     </w:p>
     <w:p>
@@ -684,7 +675,7 @@
         <w:rPr>
           <w:lang w:val="en-US"/>
         </w:rPr>
-        <w:t>In the “Solution Explorer” tab : select 1_RobotA, right clic and “set as startup project” :</w:t>
+        <w:t>In the “Solution Explorer” tab: select 1_RobotA, right clic and “set as startup project” :</w:t>
       </w:r>
     </w:p>
     <w:p>
@@ -744,6 +735,11 @@
       </w:pPr>
     </w:p>
     <w:p>
+      <w:pPr>
+        <w:rPr>
+          <w:lang w:val="en-US"/>
+        </w:rPr>
+      </w:pPr>
       <w:r>
         <w:rPr>
           <w:lang w:val="en-US"/>

</xml_diff>

<commit_message>
Using ENV VAR to define paths in Eclipse
Signed-off-by: Kfentine <q.peyregne@gmail.com>
</commit_message>
<xml_diff>
--- a/docs/DevEnv_Installation.docx
+++ b/docs/DevEnv_Installation.docx
@@ -1,10 +1,10 @@
 
 <file path=word/document.xml><?xml version="1.0" encoding="utf-8"?>
-<w:document xmlns:wpc="http://schemas.microsoft.com/office/word/2010/wordprocessingCanvas" xmlns:mc="http://schemas.openxmlformats.org/markup-compatibility/2006" xmlns:o="urn:schemas-microsoft-com:office:office" xmlns:r="http://schemas.openxmlformats.org/officeDocument/2006/relationships" xmlns:m="http://schemas.openxmlformats.org/officeDocument/2006/math" xmlns:v="urn:schemas-microsoft-com:vml" xmlns:wp14="http://schemas.microsoft.com/office/word/2010/wordprocessingDrawing" xmlns:wp="http://schemas.openxmlformats.org/drawingml/2006/wordprocessingDrawing" xmlns:w10="urn:schemas-microsoft-com:office:word" xmlns:w="http://schemas.openxmlformats.org/wordprocessingml/2006/main" xmlns:w14="http://schemas.microsoft.com/office/word/2010/wordml" xmlns:w15="http://schemas.microsoft.com/office/word/2012/wordml" xmlns:wpg="http://schemas.microsoft.com/office/word/2010/wordprocessingGroup" xmlns:wpi="http://schemas.microsoft.com/office/word/2010/wordprocessingInk" xmlns:wne="http://schemas.microsoft.com/office/word/2006/wordml" xmlns:wps="http://schemas.microsoft.com/office/word/2010/wordprocessingShape" mc:Ignorable="w14 w15 wp14">
+<w:document xmlns:o="urn:schemas-microsoft-com:office:office" xmlns:r="http://schemas.openxmlformats.org/officeDocument/2006/relationships" xmlns:v="urn:schemas-microsoft-com:vml" xmlns:w="http://schemas.openxmlformats.org/wordprocessingml/2006/main" xmlns:w10="urn:schemas-microsoft-com:office:word" xmlns:wp="http://schemas.openxmlformats.org/drawingml/2006/wordprocessingDrawing" xmlns:wps="http://schemas.microsoft.com/office/word/2010/wordprocessingShape" xmlns:wpg="http://schemas.microsoft.com/office/word/2010/wordprocessingGroup" xmlns:mc="http://schemas.openxmlformats.org/markup-compatibility/2006" xmlns:wp14="http://schemas.microsoft.com/office/word/2010/wordprocessingDrawing" xmlns:w14="http://schemas.microsoft.com/office/word/2010/wordml" mc:Ignorable="w14 wp14">
   <w:body>
     <w:p>
       <w:pPr>
-        <w:pStyle w:val="Titre"/>
+        <w:pStyle w:val="Titreprincipal"/>
         <w:rPr>
           <w:lang w:val="en-US"/>
         </w:rPr>
@@ -32,13 +32,20 @@
     </w:p>
     <w:p>
       <w:pPr>
-        <w:rPr>
-          <w:lang w:val="en-US"/>
-        </w:rPr>
-      </w:pPr>
-    </w:p>
-    <w:p>
-      <w:pPr>
+        <w:pStyle w:val="Normal"/>
+        <w:rPr>
+          <w:lang w:val="en-US"/>
+        </w:rPr>
+      </w:pPr>
+      <w:r>
+        <w:rPr>
+          <w:lang w:val="en-US"/>
+        </w:rPr>
+      </w:r>
+    </w:p>
+    <w:p>
+      <w:pPr>
+        <w:pStyle w:val="Normal"/>
         <w:rPr>
           <w:lang w:val="en-US"/>
         </w:rPr>
@@ -52,14 +59,13 @@
     </w:p>
     <w:p>
       <w:pPr>
-        <w:rPr>
-          <w:lang w:val="en-US"/>
-        </w:rPr>
-      </w:pPr>
-      <w:hyperlink r:id="rId5" w:history="1">
+        <w:pStyle w:val="Normal"/>
+        <w:rPr/>
+      </w:pPr>
+      <w:hyperlink r:id="rId2">
         <w:r>
           <w:rPr>
-            <w:rStyle w:val="Lienhypertexte"/>
+            <w:rStyle w:val="LienInternet"/>
             <w:lang w:val="en-US"/>
           </w:rPr>
           <w:t>https://github.com/</w:t>
@@ -68,40 +74,40 @@
     </w:p>
     <w:p>
       <w:pPr>
-        <w:rPr>
-          <w:lang w:val="en-US"/>
-        </w:rPr>
-      </w:pPr>
-    </w:p>
-    <w:p>
-      <w:pPr>
-        <w:rPr>
-          <w:lang w:val="en-US"/>
-        </w:rPr>
-      </w:pPr>
-      <w:r>
-        <w:rPr>
-          <w:lang w:val="en-US"/>
-        </w:rPr>
-        <w:t xml:space="preserve">Forker </w:t>
-      </w:r>
-      <w:r>
-        <w:rPr>
-          <w:lang w:val="en-US"/>
-        </w:rPr>
-        <w:t>or add member to ard project</w:t>
-      </w:r>
-    </w:p>
-    <w:p>
-      <w:pPr>
-        <w:rPr>
-          <w:lang w:val="en-US"/>
-        </w:rPr>
-      </w:pPr>
-      <w:hyperlink r:id="rId6" w:history="1">
+        <w:pStyle w:val="Normal"/>
+        <w:rPr>
+          <w:lang w:val="en-US"/>
+        </w:rPr>
+      </w:pPr>
+      <w:r>
+        <w:rPr>
+          <w:lang w:val="en-US"/>
+        </w:rPr>
+      </w:r>
+    </w:p>
+    <w:p>
+      <w:pPr>
+        <w:pStyle w:val="Normal"/>
+        <w:rPr>
+          <w:lang w:val="en-US"/>
+        </w:rPr>
+      </w:pPr>
+      <w:r>
+        <w:rPr>
+          <w:lang w:val="en-US"/>
+        </w:rPr>
+        <w:t>Forker or add member to ard project</w:t>
+      </w:r>
+    </w:p>
+    <w:p>
+      <w:pPr>
+        <w:pStyle w:val="Normal"/>
+        <w:rPr/>
+      </w:pPr>
+      <w:hyperlink r:id="rId3">
         <w:r>
           <w:rPr>
-            <w:rStyle w:val="Lienhypertexte"/>
+            <w:rStyle w:val="LienInternet"/>
             <w:lang w:val="en-US"/>
           </w:rPr>
           <w:t>https://github.com/wixiw/ard2017</w:t>
@@ -110,13 +116,20 @@
     </w:p>
     <w:p>
       <w:pPr>
-        <w:rPr>
-          <w:lang w:val="en-US"/>
-        </w:rPr>
-      </w:pPr>
-    </w:p>
-    <w:p>
-      <w:pPr>
+        <w:pStyle w:val="Normal"/>
+        <w:rPr>
+          <w:lang w:val="en-US"/>
+        </w:rPr>
+      </w:pPr>
+      <w:r>
+        <w:rPr>
+          <w:lang w:val="en-US"/>
+        </w:rPr>
+      </w:r>
+    </w:p>
+    <w:p>
+      <w:pPr>
+        <w:pStyle w:val="Normal"/>
         <w:rPr>
           <w:lang w:val="en-US"/>
         </w:rPr>
@@ -135,6 +148,11 @@
           <w:lang w:val="en-US"/>
         </w:rPr>
       </w:pPr>
+      <w:r>
+        <w:rPr>
+          <w:lang w:val="en-US"/>
+        </w:rPr>
+      </w:r>
     </w:p>
     <w:p>
       <w:pPr>
@@ -147,17 +165,12 @@
         <w:rPr>
           <w:lang w:val="en-US"/>
         </w:rPr>
-        <w:t>Install tools</w:t>
-      </w:r>
-      <w:r>
-        <w:rPr>
-          <w:lang w:val="en-US"/>
-        </w:rPr>
-        <w:t>:</w:t>
-      </w:r>
-    </w:p>
-    <w:p>
-      <w:pPr>
+        <w:t>Install tools:</w:t>
+      </w:r>
+    </w:p>
+    <w:p>
+      <w:pPr>
+        <w:pStyle w:val="Normal"/>
         <w:rPr>
           <w:lang w:val="en-US"/>
         </w:rPr>
@@ -171,13 +184,20 @@
     </w:p>
     <w:p>
       <w:pPr>
-        <w:rPr>
-          <w:lang w:val="en-US"/>
-        </w:rPr>
-      </w:pPr>
-    </w:p>
-    <w:p>
-      <w:pPr>
+        <w:pStyle w:val="Normal"/>
+        <w:rPr>
+          <w:lang w:val="en-US"/>
+        </w:rPr>
+      </w:pPr>
+      <w:r>
+        <w:rPr>
+          <w:lang w:val="en-US"/>
+        </w:rPr>
+      </w:r>
+    </w:p>
+    <w:p>
+      <w:pPr>
+        <w:pStyle w:val="Normal"/>
         <w:rPr>
           <w:lang w:val="en-US"/>
         </w:rPr>
@@ -191,14 +211,13 @@
     </w:p>
     <w:p>
       <w:pPr>
-        <w:rPr>
-          <w:lang w:val="en-US"/>
-        </w:rPr>
-      </w:pPr>
-      <w:hyperlink r:id="rId7" w:history="1">
+        <w:pStyle w:val="Normal"/>
+        <w:rPr/>
+      </w:pPr>
+      <w:hyperlink r:id="rId4">
         <w:r>
           <w:rPr>
-            <w:rStyle w:val="Lienhypertexte"/>
+            <w:rStyle w:val="LienInternet"/>
             <w:lang w:val="en-US"/>
           </w:rPr>
           <w:t>ftp://peyregne-ard@ftp.cluster014.hosting.ovh.net/4_Info/EnvDev/windows</w:t>
@@ -209,8 +228,8 @@
       <w:pPr>
         <w:pStyle w:val="Titre1"/>
         <w:rPr>
-          <w:rFonts w:asciiTheme="minorHAnsi" w:eastAsiaTheme="minorHAnsi" w:hAnsiTheme="minorHAnsi" w:cstheme="minorBidi"/>
-          <w:color w:val="auto"/>
+          <w:rFonts w:ascii="Calibri" w:hAnsi="Calibri" w:eastAsia="Calibri" w:cs="" w:asciiTheme="minorHAnsi" w:cstheme="minorBidi" w:eastAsiaTheme="minorHAnsi" w:hAnsiTheme="minorHAnsi"/>
+          <w:color w:val="00000A"/>
           <w:sz w:val="22"/>
           <w:szCs w:val="22"/>
           <w:lang w:val="en-US"/>
@@ -218,8 +237,8 @@
       </w:pPr>
       <w:r>
         <w:rPr>
-          <w:rFonts w:asciiTheme="minorHAnsi" w:eastAsiaTheme="minorHAnsi" w:hAnsiTheme="minorHAnsi" w:cstheme="minorBidi"/>
-          <w:color w:val="auto"/>
+          <w:rFonts w:eastAsia="Calibri" w:cs="" w:ascii="Calibri" w:hAnsi="Calibri" w:asciiTheme="minorHAnsi" w:cstheme="minorBidi" w:eastAsiaTheme="minorHAnsi" w:hAnsiTheme="minorHAnsi"/>
+          <w:color w:val="00000A"/>
           <w:sz w:val="22"/>
           <w:szCs w:val="22"/>
           <w:lang w:val="en-US"/>
@@ -229,7 +248,7 @@
     </w:p>
     <w:p>
       <w:pPr>
-        <w:pStyle w:val="Paragraphedeliste"/>
+        <w:pStyle w:val="ListParagraph"/>
         <w:numPr>
           <w:ilvl w:val="0"/>
           <w:numId w:val="1"/>
@@ -242,18 +261,12 @@
         <w:rPr>
           <w:lang w:val="en-US"/>
         </w:rPr>
-        <w:t>as-installer-7.0.1188-web.exe</w:t>
-      </w:r>
-      <w:r>
-        <w:rPr>
-          <w:lang w:val="en-US"/>
-        </w:rPr>
-        <w:t xml:space="preserve"> (you may accept updates)</w:t>
-      </w:r>
-    </w:p>
-    <w:p>
-      <w:pPr>
-        <w:pStyle w:val="Paragraphedeliste"/>
+        <w:t>as-installer-7.0.1188-web.exe (you may accept updates)</w:t>
+      </w:r>
+    </w:p>
+    <w:p>
+      <w:pPr>
+        <w:pStyle w:val="ListParagraph"/>
         <w:numPr>
           <w:ilvl w:val="0"/>
           <w:numId w:val="1"/>
@@ -266,30 +279,12 @@
         <w:rPr>
           <w:lang w:val="en-US"/>
         </w:rPr>
-        <w:t>jre-8u101-windows-x64.exe</w:t>
-      </w:r>
-      <w:r>
-        <w:rPr>
-          <w:lang w:val="en-US"/>
-        </w:rPr>
-        <w:t xml:space="preserve"> (or newer version from </w:t>
-      </w:r>
-      <w:r>
-        <w:rPr>
-          <w:lang w:val="en-US"/>
-        </w:rPr>
-        <w:t>https://www.java.com/fr/download/</w:t>
-      </w:r>
-      <w:r>
-        <w:rPr>
-          <w:lang w:val="en-US"/>
-        </w:rPr>
-        <w:t>)</w:t>
-      </w:r>
-    </w:p>
-    <w:p>
-      <w:pPr>
-        <w:pStyle w:val="Paragraphedeliste"/>
+        <w:t>jre-8u101-windows-x64.exe (or newer version from https://www.java.com/fr/download/)</w:t>
+      </w:r>
+    </w:p>
+    <w:p>
+      <w:pPr>
+        <w:pStyle w:val="ListParagraph"/>
         <w:numPr>
           <w:ilvl w:val="0"/>
           <w:numId w:val="1"/>
@@ -307,7 +302,7 @@
     </w:p>
     <w:p>
       <w:pPr>
-        <w:pStyle w:val="Paragraphedeliste"/>
+        <w:pStyle w:val="ListParagraph"/>
         <w:numPr>
           <w:ilvl w:val="0"/>
           <w:numId w:val="1"/>
@@ -320,18 +315,12 @@
         <w:rPr>
           <w:lang w:val="en-US"/>
         </w:rPr>
-        <w:t>python-3.6.0-amd64.exe</w:t>
-      </w:r>
-      <w:r>
-        <w:rPr>
-          <w:lang w:val="en-US"/>
-        </w:rPr>
-        <w:t xml:space="preserve"> </w:t>
-      </w:r>
-    </w:p>
-    <w:p>
-      <w:pPr>
-        <w:pStyle w:val="Paragraphedeliste"/>
+        <w:t xml:space="preserve">python-3.6.0-amd64.exe </w:t>
+      </w:r>
+    </w:p>
+    <w:p>
+      <w:pPr>
+        <w:pStyle w:val="ListParagraph"/>
         <w:numPr>
           <w:ilvl w:val="0"/>
           <w:numId w:val="1"/>
@@ -340,28 +329,28 @@
           <w:lang w:val="en-US"/>
         </w:rPr>
       </w:pPr>
-      <w:r>
-        <w:rPr>
-          <w:lang w:val="en-US"/>
-        </w:rPr>
-        <w:t>eclipse-cpp-neon-1a-win32-x86_64.zip</w:t>
-      </w:r>
-      <w:r>
-        <w:rPr>
-          <w:lang w:val="en-US"/>
-        </w:rPr>
-        <w:t xml:space="preserve"> (or any eclipse neon installer)</w:t>
-      </w:r>
       <w:bookmarkStart w:id="0" w:name="_GoBack"/>
       <w:bookmarkEnd w:id="0"/>
-    </w:p>
-    <w:p>
-      <w:pPr>
-        <w:ind w:left="360"/>
-        <w:rPr>
-          <w:lang w:val="en-US"/>
-        </w:rPr>
-      </w:pPr>
+      <w:r>
+        <w:rPr>
+          <w:lang w:val="en-US"/>
+        </w:rPr>
+        <w:t>eclipse-cpp-neon-1a-win32-x86_64.zip (or any eclipse neon installer)</w:t>
+      </w:r>
+    </w:p>
+    <w:p>
+      <w:pPr>
+        <w:pStyle w:val="Normal"/>
+        <w:ind w:left="360" w:hanging="0"/>
+        <w:rPr>
+          <w:lang w:val="en-US"/>
+        </w:rPr>
+      </w:pPr>
+      <w:r>
+        <w:rPr>
+          <w:lang w:val="en-US"/>
+        </w:rPr>
+      </w:r>
     </w:p>
     <w:p>
       <w:pPr>
@@ -379,30 +368,33 @@
     </w:p>
     <w:p>
       <w:pPr>
-        <w:ind w:left="360"/>
-        <w:rPr>
-          <w:lang w:val="en-US"/>
-        </w:rPr>
-      </w:pPr>
-    </w:p>
-    <w:p>
-      <w:pPr>
-        <w:ind w:left="360"/>
-        <w:rPr>
-          <w:lang w:val="en-US"/>
-        </w:rPr>
-      </w:pPr>
-      <w:r>
-        <w:rPr>
-          <w:noProof/>
-          <w:lang w:eastAsia="fr-FR"/>
-        </w:rPr>
-        <w:lastRenderedPageBreak/>
+        <w:pStyle w:val="Normal"/>
+        <w:ind w:left="360" w:hanging="0"/>
+        <w:rPr>
+          <w:lang w:val="en-US"/>
+        </w:rPr>
+      </w:pPr>
+      <w:r>
+        <w:rPr>
+          <w:lang w:val="en-US"/>
+        </w:rPr>
+      </w:r>
+    </w:p>
+    <w:p>
+      <w:pPr>
+        <w:pStyle w:val="Normal"/>
+        <w:ind w:left="360" w:hanging="0"/>
+        <w:rPr>
+          <w:lang w:val="en-US"/>
+        </w:rPr>
+      </w:pPr>
+      <w:r>
+        <w:rPr/>
         <w:drawing>
-          <wp:inline distT="0" distB="0" distL="0" distR="0" wp14:anchorId="42ED5E5F" wp14:editId="66F70EFC">
-            <wp:extent cx="2071925" cy="2771775"/>
-            <wp:effectExtent l="0" t="0" r="5080" b="0"/>
-            <wp:docPr id="1" name="Image 1"/>
+          <wp:inline distT="0" distB="0" distL="0" distR="5080">
+            <wp:extent cx="2072005" cy="2771775"/>
+            <wp:effectExtent l="0" t="0" r="0" b="0"/>
+            <wp:docPr id="1" name="Image 1" descr=""/>
             <wp:cNvGraphicFramePr>
               <a:graphicFrameLocks xmlns:a="http://schemas.openxmlformats.org/drawingml/2006/main" noChangeAspect="1"/>
             </wp:cNvGraphicFramePr>
@@ -410,19 +402,21 @@
               <a:graphicData uri="http://schemas.openxmlformats.org/drawingml/2006/picture">
                 <pic:pic xmlns:pic="http://schemas.openxmlformats.org/drawingml/2006/picture">
                   <pic:nvPicPr>
-                    <pic:cNvPr id="1" name=""/>
-                    <pic:cNvPicPr/>
+                    <pic:cNvPr id="1" name="Image 1" descr=""/>
+                    <pic:cNvPicPr>
+                      <a:picLocks noChangeAspect="1" noChangeArrowheads="1"/>
+                    </pic:cNvPicPr>
                   </pic:nvPicPr>
                   <pic:blipFill>
-                    <a:blip r:embed="rId8"/>
+                    <a:blip r:embed="rId5"/>
                     <a:stretch>
                       <a:fillRect/>
                     </a:stretch>
                   </pic:blipFill>
-                  <pic:spPr>
+                  <pic:spPr bwMode="auto">
                     <a:xfrm>
                       <a:off x="0" y="0"/>
-                      <a:ext cx="2086208" cy="2790882"/>
+                      <a:ext cx="2072005" cy="2771775"/>
                     </a:xfrm>
                     <a:prstGeom prst="rect">
                       <a:avLst/>
@@ -437,21 +431,19 @@
     </w:p>
     <w:p>
       <w:pPr>
-        <w:ind w:left="360"/>
-        <w:rPr>
-          <w:lang w:val="en-US"/>
-        </w:rPr>
-      </w:pPr>
-      <w:r>
-        <w:rPr>
-          <w:noProof/>
-          <w:lang w:eastAsia="fr-FR"/>
-        </w:rPr>
+        <w:pStyle w:val="Normal"/>
+        <w:ind w:left="360" w:hanging="0"/>
+        <w:rPr>
+          <w:lang w:val="en-US"/>
+        </w:rPr>
+      </w:pPr>
+      <w:r>
+        <w:rPr/>
         <w:drawing>
-          <wp:inline distT="0" distB="0" distL="0" distR="0" wp14:anchorId="03BAEC19" wp14:editId="0B51C390">
-            <wp:extent cx="2085975" cy="2785905"/>
+          <wp:inline distT="0" distB="0" distL="0" distR="0">
+            <wp:extent cx="2085975" cy="2785745"/>
             <wp:effectExtent l="0" t="0" r="0" b="0"/>
-            <wp:docPr id="2" name="Image 2"/>
+            <wp:docPr id="2" name="Image 2" descr=""/>
             <wp:cNvGraphicFramePr>
               <a:graphicFrameLocks xmlns:a="http://schemas.openxmlformats.org/drawingml/2006/main" noChangeAspect="1"/>
             </wp:cNvGraphicFramePr>
@@ -459,19 +451,21 @@
               <a:graphicData uri="http://schemas.openxmlformats.org/drawingml/2006/picture">
                 <pic:pic xmlns:pic="http://schemas.openxmlformats.org/drawingml/2006/picture">
                   <pic:nvPicPr>
-                    <pic:cNvPr id="1" name=""/>
-                    <pic:cNvPicPr/>
+                    <pic:cNvPr id="2" name="Image 2" descr=""/>
+                    <pic:cNvPicPr>
+                      <a:picLocks noChangeAspect="1" noChangeArrowheads="1"/>
+                    </pic:cNvPicPr>
                   </pic:nvPicPr>
                   <pic:blipFill>
-                    <a:blip r:embed="rId9"/>
+                    <a:blip r:embed="rId6"/>
                     <a:stretch>
                       <a:fillRect/>
                     </a:stretch>
                   </pic:blipFill>
-                  <pic:spPr>
+                  <pic:spPr bwMode="auto">
                     <a:xfrm>
                       <a:off x="0" y="0"/>
-                      <a:ext cx="2099322" cy="2803731"/>
+                      <a:ext cx="2085975" cy="2785745"/>
                     </a:xfrm>
                     <a:prstGeom prst="rect">
                       <a:avLst/>
@@ -486,215 +480,81 @@
     </w:p>
     <w:p>
       <w:pPr>
-        <w:ind w:left="360"/>
-        <w:rPr>
-          <w:lang w:val="en-US"/>
-        </w:rPr>
-      </w:pPr>
+        <w:pStyle w:val="Normal"/>
+        <w:ind w:left="360" w:hanging="0"/>
+        <w:rPr>
+          <w:lang w:val="en-US"/>
+        </w:rPr>
+      </w:pPr>
+      <w:r>
+        <w:rPr>
+          <w:lang w:val="en-US"/>
+        </w:rPr>
+      </w:r>
     </w:p>
     <w:p>
       <w:pPr>
         <w:pStyle w:val="Titre1"/>
-      </w:pPr>
-      <w:r>
-        <w:t>Eclipse</w:t>
-      </w:r>
-    </w:p>
-    <w:p>
-      <w:r>
-        <w:t>Import…-&gt;Import existing : choisir le chemin vers le dossier github/ard2017</w:t>
-      </w:r>
-    </w:p>
-    <w:p/>
+        <w:rPr/>
+      </w:pPr>
+      <w:r>
+        <w:rPr/>
+      </w:r>
+      <w:r>
+        <w:br w:type="page"/>
+      </w:r>
+    </w:p>
     <w:p>
       <w:pPr>
         <w:pStyle w:val="Titre1"/>
-        <w:rPr>
-          <w:lang w:val="en-US"/>
-        </w:rPr>
-      </w:pPr>
-      <w:r>
-        <w:rPr>
-          <w:lang w:val="en-US"/>
-        </w:rPr>
-        <w:t>Python</w:t>
-      </w:r>
-    </w:p>
-    <w:p>
-      <w:pPr>
-        <w:rPr>
-          <w:lang w:val="en-US"/>
-        </w:rPr>
-      </w:pPr>
-    </w:p>
-    <w:p>
-      <w:pPr>
-        <w:rPr>
-          <w:lang w:val="en-US"/>
-        </w:rPr>
-      </w:pPr>
-      <w:r>
-        <w:rPr>
-          <w:lang w:val="en-US"/>
-        </w:rPr>
-        <w:t>Install the following modules with pip from a windows terminal:</w:t>
-      </w:r>
-    </w:p>
-    <w:p>
-      <w:pPr>
-        <w:rPr>
-          <w:lang w:val="en-US"/>
-        </w:rPr>
-      </w:pPr>
-      <w:r>
-        <w:rPr>
-          <w:lang w:val="en-US"/>
-        </w:rPr>
-        <w:t>pip3 install protobuf</w:t>
-      </w:r>
-    </w:p>
-    <w:p>
-      <w:pPr>
-        <w:rPr>
-          <w:lang w:val="en-US"/>
-        </w:rPr>
-      </w:pPr>
-      <w:r>
-        <w:rPr>
-          <w:lang w:val="en-US"/>
-        </w:rPr>
-        <w:t>pip3 install pyqt5</w:t>
-      </w:r>
-    </w:p>
-    <w:p>
-      <w:pPr>
-        <w:rPr>
-          <w:lang w:val="en-US"/>
-        </w:rPr>
-      </w:pPr>
-    </w:p>
-    <w:p>
-      <w:pPr>
-        <w:pStyle w:val="Titre1"/>
-        <w:rPr>
-          <w:lang w:val="en-US"/>
-        </w:rPr>
-      </w:pPr>
-      <w:r>
-        <w:rPr>
-          <w:lang w:val="en-US"/>
-        </w:rPr>
-        <w:lastRenderedPageBreak/>
-        <w:t xml:space="preserve">First compilation </w:t>
-      </w:r>
-    </w:p>
-    <w:p>
-      <w:pPr>
-        <w:rPr>
-          <w:lang w:val="en-US"/>
-        </w:rPr>
-      </w:pPr>
-    </w:p>
-    <w:p>
-      <w:pPr>
-        <w:rPr>
-          <w:lang w:val="en-US"/>
-        </w:rPr>
-      </w:pPr>
-      <w:r>
-        <w:rPr>
-          <w:lang w:val="en-US"/>
-        </w:rPr>
-        <w:t>com/</w:t>
-      </w:r>
-      <w:r>
-        <w:rPr>
-          <w:lang w:val="en-US"/>
-        </w:rPr>
-        <w:t>generateCom.</w:t>
-      </w:r>
-      <w:r>
-        <w:rPr>
-          <w:lang w:val="en-US"/>
-        </w:rPr>
-        <w:t>b</w:t>
-      </w:r>
-      <w:r>
-        <w:rPr>
-          <w:lang w:val="en-US"/>
-        </w:rPr>
-        <w:t>at</w:t>
-      </w:r>
-    </w:p>
-    <w:p>
-      <w:pPr>
-        <w:rPr>
-          <w:lang w:val="en-US"/>
-        </w:rPr>
-      </w:pPr>
-    </w:p>
-    <w:p>
-      <w:pPr>
-        <w:rPr>
-          <w:lang w:val="en-US"/>
-        </w:rPr>
-      </w:pPr>
-      <w:r>
-        <w:rPr>
-          <w:lang w:val="en-US"/>
-        </w:rPr>
-        <w:t>The Atmel solution is here</w:t>
-      </w:r>
-      <w:r>
-        <w:rPr>
-          <w:lang w:val="en-US"/>
-        </w:rPr>
-        <w:t>:</w:t>
-      </w:r>
-    </w:p>
-    <w:p>
-      <w:pPr>
-        <w:rPr>
-          <w:lang w:val="en-US"/>
-        </w:rPr>
-      </w:pPr>
-      <w:r>
-        <w:rPr>
-          <w:lang w:val="en-US"/>
-        </w:rPr>
-        <w:t>ard2017\robot\ard2017.atsln</w:t>
-      </w:r>
-    </w:p>
-    <w:p>
-      <w:pPr>
-        <w:rPr>
-          <w:lang w:val="en-US"/>
-        </w:rPr>
-      </w:pPr>
-      <w:r>
-        <w:rPr>
-          <w:lang w:val="en-US"/>
-        </w:rPr>
-        <w:t>In the “Solution Explorer” tab: select 1_RobotA, right clic and “set as startup project” :</w:t>
-      </w:r>
-    </w:p>
-    <w:p>
-      <w:pPr>
-        <w:rPr>
-          <w:lang w:val="en-US"/>
-        </w:rPr>
-      </w:pPr>
-      <w:r>
-        <w:rPr>
-          <w:noProof/>
-          <w:lang w:eastAsia="fr-FR"/>
-        </w:rPr>
-        <w:lastRenderedPageBreak/>
+        <w:rPr/>
+      </w:pPr>
+      <w:r>
+        <w:rPr/>
+        <w:t>Windows Environment Variables</w:t>
+      </w:r>
+    </w:p>
+    <w:p>
+      <w:pPr>
+        <w:pStyle w:val="Normal"/>
+        <w:rPr/>
+      </w:pPr>
+      <w:r>
+        <w:rPr/>
+        <w:t xml:space="preserve">In order to have a good indexer in Eclipse, you have to define this (of course, </w:t>
+      </w:r>
+      <w:r>
+        <w:rPr>
+          <w:b/>
+          <w:bCs/>
+          <w:u w:val="single"/>
+        </w:rPr>
+        <w:t>change directories</w:t>
+      </w:r>
+      <w:r>
+        <w:rPr/>
+        <w:t>...) :</w:t>
+      </w:r>
+    </w:p>
+    <w:p>
+      <w:pPr>
+        <w:pStyle w:val="Normal"/>
+        <w:rPr/>
+      </w:pPr>
+      <w:r>
         <w:drawing>
-          <wp:inline distT="0" distB="0" distL="0" distR="0" wp14:anchorId="4787E49C" wp14:editId="51A4174F">
-            <wp:extent cx="2858878" cy="6949440"/>
-            <wp:effectExtent l="0" t="0" r="0" b="3810"/>
-            <wp:docPr id="3" name="Image 3"/>
+          <wp:anchor behindDoc="0" distT="0" distB="101600" distL="0" distR="0" simplePos="0" locked="0" layoutInCell="1" allowOverlap="1" relativeHeight="7">
+            <wp:simplePos x="0" y="0"/>
+            <wp:positionH relativeFrom="column">
+              <wp:align>center</wp:align>
+            </wp:positionH>
+            <wp:positionV relativeFrom="paragraph">
+              <wp:align>top</wp:align>
+            </wp:positionV>
+            <wp:extent cx="5760720" cy="2849880"/>
+            <wp:effectExtent l="0" t="0" r="0" b="0"/>
+            <wp:wrapTopAndBottom/>
+            <wp:docPr id="3" name="Image6" descr=""/>
             <wp:cNvGraphicFramePr>
               <a:graphicFrameLocks xmlns:a="http://schemas.openxmlformats.org/drawingml/2006/main" noChangeAspect="1"/>
             </wp:cNvGraphicFramePr>
@@ -702,19 +562,325 @@
               <a:graphicData uri="http://schemas.openxmlformats.org/drawingml/2006/picture">
                 <pic:pic xmlns:pic="http://schemas.openxmlformats.org/drawingml/2006/picture">
                   <pic:nvPicPr>
-                    <pic:cNvPr id="1" name=""/>
-                    <pic:cNvPicPr/>
+                    <pic:cNvPr id="3" name="Image6" descr=""/>
+                    <pic:cNvPicPr>
+                      <a:picLocks noChangeAspect="1" noChangeArrowheads="1"/>
+                    </pic:cNvPicPr>
                   </pic:nvPicPr>
                   <pic:blipFill>
-                    <a:blip r:embed="rId10"/>
+                    <a:blip r:embed="rId7"/>
                     <a:stretch>
                       <a:fillRect/>
                     </a:stretch>
                   </pic:blipFill>
-                  <pic:spPr>
+                  <pic:spPr bwMode="auto">
                     <a:xfrm>
                       <a:off x="0" y="0"/>
-                      <a:ext cx="2885625" cy="7014457"/>
+                      <a:ext cx="5760720" cy="2849880"/>
+                    </a:xfrm>
+                    <a:prstGeom prst="rect">
+                      <a:avLst/>
+                    </a:prstGeom>
+                  </pic:spPr>
+                </pic:pic>
+              </a:graphicData>
+            </a:graphic>
+          </wp:anchor>
+        </w:drawing>
+      </w:r>
+      <w:r>
+        <w:rPr/>
+        <w:t>The keys that need to be defined are :</w:t>
+      </w:r>
+    </w:p>
+    <w:p>
+      <w:pPr>
+        <w:pStyle w:val="Normal"/>
+        <w:numPr>
+          <w:ilvl w:val="0"/>
+          <w:numId w:val="2"/>
+        </w:numPr>
+        <w:rPr>
+          <w:rFonts w:ascii="Courier New" w:hAnsi="Courier New"/>
+        </w:rPr>
+      </w:pPr>
+      <w:r>
+        <w:rPr>
+          <w:rFonts w:ascii="Courier New" w:hAnsi="Courier New"/>
+        </w:rPr>
+        <w:t>ATMEL_STUDIO_PATH</w:t>
+      </w:r>
+    </w:p>
+    <w:p>
+      <w:pPr>
+        <w:pStyle w:val="Normal"/>
+        <w:numPr>
+          <w:ilvl w:val="0"/>
+          <w:numId w:val="2"/>
+        </w:numPr>
+        <w:rPr>
+          <w:rFonts w:ascii="Courier New" w:hAnsi="Courier New"/>
+        </w:rPr>
+      </w:pPr>
+      <w:r>
+        <w:rPr>
+          <w:rFonts w:ascii="Courier New" w:hAnsi="Courier New"/>
+        </w:rPr>
+        <w:t>PYTHON36_PATH</w:t>
+      </w:r>
+    </w:p>
+    <w:p>
+      <w:pPr>
+        <w:pStyle w:val="Titre1"/>
+        <w:rPr/>
+      </w:pPr>
+      <w:r>
+        <w:rPr/>
+        <w:t>Eclipse</w:t>
+      </w:r>
+    </w:p>
+    <w:p>
+      <w:pPr>
+        <w:pStyle w:val="Normal"/>
+        <w:rPr/>
+      </w:pPr>
+      <w:r>
+        <w:rPr/>
+        <w:t>Import…-&gt;Import existing : choisir le chemin vers le dossier github/ard2017</w:t>
+      </w:r>
+    </w:p>
+    <w:p>
+      <w:pPr>
+        <w:pStyle w:val="Normal"/>
+        <w:rPr/>
+      </w:pPr>
+      <w:r>
+        <w:rPr/>
+      </w:r>
+    </w:p>
+    <w:p>
+      <w:pPr>
+        <w:pStyle w:val="Titre1"/>
+        <w:rPr>
+          <w:lang w:val="en-US"/>
+        </w:rPr>
+      </w:pPr>
+      <w:r>
+        <w:rPr>
+          <w:lang w:val="en-US"/>
+        </w:rPr>
+        <w:t>Python</w:t>
+      </w:r>
+    </w:p>
+    <w:p>
+      <w:pPr>
+        <w:pStyle w:val="Normal"/>
+        <w:rPr>
+          <w:lang w:val="en-US"/>
+        </w:rPr>
+      </w:pPr>
+      <w:r>
+        <w:rPr>
+          <w:lang w:val="en-US"/>
+        </w:rPr>
+      </w:r>
+    </w:p>
+    <w:p>
+      <w:pPr>
+        <w:pStyle w:val="Normal"/>
+        <w:rPr>
+          <w:lang w:val="en-US"/>
+        </w:rPr>
+      </w:pPr>
+      <w:r>
+        <w:rPr/>
+      </w:r>
+    </w:p>
+    <w:p>
+      <w:pPr>
+        <w:pStyle w:val="Normal"/>
+        <w:rPr/>
+      </w:pPr>
+      <w:r>
+        <w:rPr>
+          <w:lang w:val="en-US"/>
+        </w:rPr>
+        <w:t>Install the following modules with pip from a windows terminal:</w:t>
+      </w:r>
+    </w:p>
+    <w:p>
+      <w:pPr>
+        <w:pStyle w:val="Normal"/>
+        <w:rPr>
+          <w:lang w:val="en-US"/>
+        </w:rPr>
+      </w:pPr>
+      <w:r>
+        <w:rPr>
+          <w:lang w:val="en-US"/>
+        </w:rPr>
+        <w:t>pip3 install protobuf</w:t>
+      </w:r>
+    </w:p>
+    <w:p>
+      <w:pPr>
+        <w:pStyle w:val="Normal"/>
+        <w:rPr>
+          <w:lang w:val="en-US"/>
+        </w:rPr>
+      </w:pPr>
+      <w:r>
+        <w:rPr>
+          <w:lang w:val="en-US"/>
+        </w:rPr>
+        <w:t>pip3 install pyqt5</w:t>
+      </w:r>
+    </w:p>
+    <w:p>
+      <w:pPr>
+        <w:pStyle w:val="Normal"/>
+        <w:rPr>
+          <w:lang w:val="en-US"/>
+        </w:rPr>
+      </w:pPr>
+      <w:r>
+        <w:rPr>
+          <w:lang w:val="en-US"/>
+        </w:rPr>
+      </w:r>
+    </w:p>
+    <w:p>
+      <w:pPr>
+        <w:pStyle w:val="Titre1"/>
+        <w:rPr>
+          <w:lang w:val="en-US"/>
+        </w:rPr>
+      </w:pPr>
+      <w:r>
+        <w:rPr>
+          <w:lang w:val="en-US"/>
+        </w:rPr>
+        <w:t xml:space="preserve">First compilation </w:t>
+      </w:r>
+    </w:p>
+    <w:p>
+      <w:pPr>
+        <w:pStyle w:val="Normal"/>
+        <w:rPr>
+          <w:lang w:val="en-US"/>
+        </w:rPr>
+      </w:pPr>
+      <w:r>
+        <w:rPr>
+          <w:lang w:val="en-US"/>
+        </w:rPr>
+      </w:r>
+    </w:p>
+    <w:p>
+      <w:pPr>
+        <w:pStyle w:val="Normal"/>
+        <w:rPr>
+          <w:lang w:val="en-US"/>
+        </w:rPr>
+      </w:pPr>
+      <w:r>
+        <w:rPr>
+          <w:lang w:val="en-US"/>
+        </w:rPr>
+        <w:t>com/generateCom.bat</w:t>
+      </w:r>
+    </w:p>
+    <w:p>
+      <w:pPr>
+        <w:pStyle w:val="Normal"/>
+        <w:rPr>
+          <w:lang w:val="en-US"/>
+        </w:rPr>
+      </w:pPr>
+      <w:r>
+        <w:rPr>
+          <w:lang w:val="en-US"/>
+        </w:rPr>
+      </w:r>
+    </w:p>
+    <w:p>
+      <w:pPr>
+        <w:pStyle w:val="Normal"/>
+        <w:rPr>
+          <w:lang w:val="en-US"/>
+        </w:rPr>
+      </w:pPr>
+      <w:r>
+        <w:rPr>
+          <w:lang w:val="en-US"/>
+        </w:rPr>
+        <w:t>The Atmel solution is here:</w:t>
+      </w:r>
+    </w:p>
+    <w:p>
+      <w:pPr>
+        <w:pStyle w:val="Normal"/>
+        <w:rPr>
+          <w:lang w:val="en-US"/>
+        </w:rPr>
+      </w:pPr>
+      <w:r>
+        <w:rPr>
+          <w:lang w:val="en-US"/>
+        </w:rPr>
+        <w:t>ard2017\robot\ard2017.atsln</w:t>
+      </w:r>
+    </w:p>
+    <w:p>
+      <w:pPr>
+        <w:pStyle w:val="Normal"/>
+        <w:rPr>
+          <w:lang w:val="en-US"/>
+        </w:rPr>
+      </w:pPr>
+      <w:r>
+        <w:rPr>
+          <w:lang w:val="en-US"/>
+        </w:rPr>
+        <w:t>In the “Solution Explorer” tab: select 1_RobotA, right clic and “set as startup project” :</w:t>
+      </w:r>
+    </w:p>
+    <w:p>
+      <w:pPr>
+        <w:pStyle w:val="Normal"/>
+        <w:rPr>
+          <w:lang w:val="en-US"/>
+        </w:rPr>
+      </w:pPr>
+      <w:r>
+        <w:rPr/>
+        <w:drawing>
+          <wp:inline distT="0" distB="3810" distL="0" distR="0">
+            <wp:extent cx="2858770" cy="6949440"/>
+            <wp:effectExtent l="0" t="0" r="0" b="0"/>
+            <wp:docPr id="4" name="Image 3" descr=""/>
+            <wp:cNvGraphicFramePr>
+              <a:graphicFrameLocks xmlns:a="http://schemas.openxmlformats.org/drawingml/2006/main" noChangeAspect="1"/>
+            </wp:cNvGraphicFramePr>
+            <a:graphic xmlns:a="http://schemas.openxmlformats.org/drawingml/2006/main">
+              <a:graphicData uri="http://schemas.openxmlformats.org/drawingml/2006/picture">
+                <pic:pic xmlns:pic="http://schemas.openxmlformats.org/drawingml/2006/picture">
+                  <pic:nvPicPr>
+                    <pic:cNvPr id="4" name="Image 3" descr=""/>
+                    <pic:cNvPicPr>
+                      <a:picLocks noChangeAspect="1" noChangeArrowheads="1"/>
+                    </pic:cNvPicPr>
+                  </pic:nvPicPr>
+                  <pic:blipFill>
+                    <a:blip r:embed="rId8"/>
+                    <a:stretch>
+                      <a:fillRect/>
+                    </a:stretch>
+                  </pic:blipFill>
+                  <pic:spPr bwMode="auto">
+                    <a:xfrm>
+                      <a:off x="0" y="0"/>
+                      <a:ext cx="2858770" cy="6949440"/>
                     </a:xfrm>
                     <a:prstGeom prst="rect">
                       <a:avLst/>
@@ -729,34 +895,39 @@
     </w:p>
     <w:p>
       <w:pPr>
-        <w:rPr>
-          <w:lang w:val="en-US"/>
-        </w:rPr>
-      </w:pPr>
-    </w:p>
-    <w:p>
-      <w:pPr>
-        <w:rPr>
-          <w:lang w:val="en-US"/>
-        </w:rPr>
-      </w:pPr>
-      <w:r>
-        <w:rPr>
-          <w:lang w:val="en-US"/>
-        </w:rPr>
-        <w:lastRenderedPageBreak/>
+        <w:pStyle w:val="Normal"/>
+        <w:rPr>
+          <w:lang w:val="en-US"/>
+        </w:rPr>
+      </w:pPr>
+      <w:r>
+        <w:rPr>
+          <w:lang w:val="en-US"/>
+        </w:rPr>
+      </w:r>
+    </w:p>
+    <w:p>
+      <w:pPr>
+        <w:pStyle w:val="Normal"/>
+        <w:rPr>
+          <w:lang w:val="en-US"/>
+        </w:rPr>
+      </w:pPr>
+      <w:r>
+        <w:rPr>
+          <w:lang w:val="en-US"/>
+        </w:rPr>
         <w:t xml:space="preserve">Then build the solution : F7 or </w:t>
       </w:r>
       <w:r>
         <w:rPr>
-          <w:noProof/>
-          <w:lang w:eastAsia="fr-FR"/>
+          <w:lang w:val="en-US"/>
         </w:rPr>
         <w:drawing>
-          <wp:inline distT="0" distB="0" distL="0" distR="0" wp14:anchorId="6ACF20C9" wp14:editId="5FC7DBC3">
+          <wp:inline distT="0" distB="0" distL="0" distR="0">
             <wp:extent cx="5760720" cy="1375410"/>
             <wp:effectExtent l="0" t="0" r="0" b="0"/>
-            <wp:docPr id="4" name="Image 4"/>
+            <wp:docPr id="5" name="Image 4" descr=""/>
             <wp:cNvGraphicFramePr>
               <a:graphicFrameLocks xmlns:a="http://schemas.openxmlformats.org/drawingml/2006/main" noChangeAspect="1"/>
             </wp:cNvGraphicFramePr>
@@ -764,16 +935,18 @@
               <a:graphicData uri="http://schemas.openxmlformats.org/drawingml/2006/picture">
                 <pic:pic xmlns:pic="http://schemas.openxmlformats.org/drawingml/2006/picture">
                   <pic:nvPicPr>
-                    <pic:cNvPr id="1" name=""/>
-                    <pic:cNvPicPr/>
+                    <pic:cNvPr id="5" name="Image 4" descr=""/>
+                    <pic:cNvPicPr>
+                      <a:picLocks noChangeAspect="1" noChangeArrowheads="1"/>
+                    </pic:cNvPicPr>
                   </pic:nvPicPr>
                   <pic:blipFill>
-                    <a:blip r:embed="rId11"/>
+                    <a:blip r:embed="rId9"/>
                     <a:stretch>
                       <a:fillRect/>
                     </a:stretch>
                   </pic:blipFill>
-                  <pic:spPr>
+                  <pic:spPr bwMode="auto">
                     <a:xfrm>
                       <a:off x="0" y="0"/>
                       <a:ext cx="5760720" cy="1375410"/>
@@ -791,6 +964,7 @@
     </w:p>
     <w:p>
       <w:pPr>
+        <w:pStyle w:val="Normal"/>
         <w:rPr>
           <w:lang w:val="en-US"/>
         </w:rPr>
@@ -804,20 +978,18 @@
     </w:p>
     <w:p>
       <w:pPr>
-        <w:rPr>
-          <w:lang w:val="en-US"/>
-        </w:rPr>
-      </w:pPr>
-      <w:r>
-        <w:rPr>
-          <w:noProof/>
-          <w:lang w:eastAsia="fr-FR"/>
-        </w:rPr>
+        <w:pStyle w:val="Normal"/>
+        <w:rPr>
+          <w:lang w:val="en-US"/>
+        </w:rPr>
+      </w:pPr>
+      <w:r>
+        <w:rPr/>
         <w:drawing>
-          <wp:inline distT="0" distB="0" distL="0" distR="0" wp14:anchorId="56DA3C88" wp14:editId="745EF121">
+          <wp:inline distT="0" distB="0" distL="0" distR="9525">
             <wp:extent cx="5438775" cy="361950"/>
-            <wp:effectExtent l="0" t="0" r="9525" b="0"/>
-            <wp:docPr id="5" name="Image 5"/>
+            <wp:effectExtent l="0" t="0" r="0" b="0"/>
+            <wp:docPr id="6" name="Image 5" descr=""/>
             <wp:cNvGraphicFramePr>
               <a:graphicFrameLocks xmlns:a="http://schemas.openxmlformats.org/drawingml/2006/main" noChangeAspect="1"/>
             </wp:cNvGraphicFramePr>
@@ -825,16 +997,18 @@
               <a:graphicData uri="http://schemas.openxmlformats.org/drawingml/2006/picture">
                 <pic:pic xmlns:pic="http://schemas.openxmlformats.org/drawingml/2006/picture">
                   <pic:nvPicPr>
-                    <pic:cNvPr id="1" name=""/>
-                    <pic:cNvPicPr/>
+                    <pic:cNvPr id="6" name="Image 5" descr=""/>
+                    <pic:cNvPicPr>
+                      <a:picLocks noChangeAspect="1" noChangeArrowheads="1"/>
+                    </pic:cNvPicPr>
                   </pic:nvPicPr>
                   <pic:blipFill>
-                    <a:blip r:embed="rId12"/>
+                    <a:blip r:embed="rId10"/>
                     <a:stretch>
                       <a:fillRect/>
                     </a:stretch>
                   </pic:blipFill>
-                  <pic:spPr>
+                  <pic:spPr bwMode="auto">
                     <a:xfrm>
                       <a:off x="0" y="0"/>
                       <a:ext cx="5438775" cy="361950"/>
@@ -852,55 +1026,57 @@
     </w:p>
     <w:p>
       <w:pPr>
-        <w:rPr>
-          <w:lang w:val="en-US"/>
-        </w:rPr>
-      </w:pPr>
-    </w:p>
-    <w:p>
-      <w:pPr>
-        <w:rPr>
-          <w:lang w:val="en-US"/>
-        </w:rPr>
-      </w:pPr>
-      <w:r>
-        <w:rPr>
-          <w:lang w:val="en-US"/>
-        </w:rPr>
-        <w:t>Another mean to check that the compilation succeed is to check that t</w:t>
-      </w:r>
-      <w:r>
-        <w:rPr>
-          <w:lang w:val="en-US"/>
-        </w:rPr>
-        <w:t>he binary can be found in :</w:t>
-      </w:r>
-    </w:p>
-    <w:p>
-      <w:pPr>
-        <w:rPr>
-          <w:lang w:val="en-US"/>
-        </w:rPr>
-      </w:pPr>
-      <w:r>
-        <w:rPr>
-          <w:lang w:val="en-US"/>
-        </w:rPr>
-        <w:t>ard2017\robot\RobotA\Debug</w:t>
-      </w:r>
-      <w:r>
-        <w:rPr>
-          <w:lang w:val="en-US"/>
-        </w:rPr>
-        <w:t>\RobotA.bin</w:t>
-      </w:r>
-    </w:p>
-    <w:p>
-      <w:pPr>
-        <w:rPr>
-          <w:lang w:val="en-US"/>
-        </w:rPr>
-      </w:pPr>
+        <w:pStyle w:val="Normal"/>
+        <w:rPr>
+          <w:lang w:val="en-US"/>
+        </w:rPr>
+      </w:pPr>
+      <w:r>
+        <w:rPr>
+          <w:lang w:val="en-US"/>
+        </w:rPr>
+      </w:r>
+    </w:p>
+    <w:p>
+      <w:pPr>
+        <w:pStyle w:val="Normal"/>
+        <w:rPr>
+          <w:lang w:val="en-US"/>
+        </w:rPr>
+      </w:pPr>
+      <w:r>
+        <w:rPr>
+          <w:lang w:val="en-US"/>
+        </w:rPr>
+        <w:t>Another mean to check that the compilation succeed is to check that the binary can be found in :</w:t>
+      </w:r>
+    </w:p>
+    <w:p>
+      <w:pPr>
+        <w:pStyle w:val="Normal"/>
+        <w:rPr>
+          <w:lang w:val="en-US"/>
+        </w:rPr>
+      </w:pPr>
+      <w:r>
+        <w:rPr>
+          <w:lang w:val="en-US"/>
+        </w:rPr>
+        <w:t>ard2017\robot\RobotA\Debug\RobotA.bin</w:t>
+      </w:r>
+    </w:p>
+    <w:p>
+      <w:pPr>
+        <w:pStyle w:val="Normal"/>
+        <w:rPr>
+          <w:lang w:val="en-US"/>
+        </w:rPr>
+      </w:pPr>
+      <w:r>
+        <w:rPr>
+          <w:lang w:val="en-US"/>
+        </w:rPr>
+      </w:r>
     </w:p>
     <w:p>
       <w:pPr>
@@ -918,13 +1094,20 @@
     </w:p>
     <w:p>
       <w:pPr>
-        <w:rPr>
-          <w:lang w:val="en-US"/>
-        </w:rPr>
-      </w:pPr>
-    </w:p>
-    <w:p>
-      <w:pPr>
+        <w:pStyle w:val="Normal"/>
+        <w:rPr>
+          <w:lang w:val="en-US"/>
+        </w:rPr>
+      </w:pPr>
+      <w:r>
+        <w:rPr>
+          <w:lang w:val="en-US"/>
+        </w:rPr>
+      </w:r>
+    </w:p>
+    <w:p>
+      <w:pPr>
+        <w:pStyle w:val="Normal"/>
         <w:rPr>
           <w:lang w:val="en-US"/>
         </w:rPr>
@@ -938,6 +1121,7 @@
     </w:p>
     <w:p>
       <w:pPr>
+        <w:pStyle w:val="Normal"/>
         <w:rPr>
           <w:lang w:val="en-US"/>
         </w:rPr>
@@ -951,6 +1135,7 @@
     </w:p>
     <w:p>
       <w:pPr>
+        <w:pStyle w:val="Normal"/>
         <w:rPr>
           <w:lang w:val="en-US"/>
         </w:rPr>
@@ -964,28 +1149,30 @@
     </w:p>
     <w:p>
       <w:pPr>
-        <w:rPr>
-          <w:lang w:val="en-US"/>
-        </w:rPr>
-      </w:pPr>
+        <w:pStyle w:val="Normal"/>
+        <w:rPr/>
+      </w:pPr>
+      <w:r>
+        <w:rPr/>
+      </w:r>
     </w:p>
     <w:sectPr>
+      <w:type w:val="nextPage"/>
       <w:pgSz w:w="11906" w:h="16838"/>
-      <w:pgMar w:top="1417" w:right="1417" w:bottom="1417" w:left="1417" w:header="708" w:footer="708" w:gutter="0"/>
-      <w:cols w:space="708"/>
-      <w:docGrid w:linePitch="360"/>
+      <w:pgMar w:left="1417" w:right="1417" w:header="0" w:top="1417" w:footer="0" w:bottom="1417" w:gutter="0"/>
+      <w:pgNumType w:fmt="decimal"/>
+      <w:formProt w:val="false"/>
+      <w:textDirection w:val="lrTb"/>
+      <w:docGrid w:type="default" w:linePitch="360" w:charSpace="4294965247"/>
     </w:sectPr>
   </w:body>
 </w:document>
 </file>
 
 <file path=word/numbering.xml><?xml version="1.0" encoding="utf-8"?>
-<w:numbering xmlns:wpc="http://schemas.microsoft.com/office/word/2010/wordprocessingCanvas" xmlns:mc="http://schemas.openxmlformats.org/markup-compatibility/2006" xmlns:o="urn:schemas-microsoft-com:office:office" xmlns:r="http://schemas.openxmlformats.org/officeDocument/2006/relationships" xmlns:m="http://schemas.openxmlformats.org/officeDocument/2006/math" xmlns:v="urn:schemas-microsoft-com:vml" xmlns:wp14="http://schemas.microsoft.com/office/word/2010/wordprocessingDrawing" xmlns:wp="http://schemas.openxmlformats.org/drawingml/2006/wordprocessingDrawing" xmlns:w10="urn:schemas-microsoft-com:office:word" xmlns:w="http://schemas.openxmlformats.org/wordprocessingml/2006/main" xmlns:w14="http://schemas.microsoft.com/office/word/2010/wordml" xmlns:w15="http://schemas.microsoft.com/office/word/2012/wordml" xmlns:wpg="http://schemas.microsoft.com/office/word/2010/wordprocessingGroup" xmlns:wpi="http://schemas.microsoft.com/office/word/2010/wordprocessingInk" xmlns:wne="http://schemas.microsoft.com/office/word/2006/wordml" xmlns:wps="http://schemas.microsoft.com/office/word/2010/wordprocessingShape" mc:Ignorable="w14 w15 wp14">
-  <w:abstractNum w:abstractNumId="0" w15:restartNumberingAfterBreak="0">
-    <w:nsid w:val="7CBD355A"/>
-    <w:multiLevelType w:val="hybridMultilevel"/>
-    <w:tmpl w:val="F30CAAAC"/>
-    <w:lvl w:ilvl="0" w:tplc="040C0001">
+<w:numbering xmlns:w="http://schemas.openxmlformats.org/wordprocessingml/2006/main" xmlns:o="urn:schemas-microsoft-com:office:office" xmlns:r="http://schemas.openxmlformats.org/officeDocument/2006/relationships" xmlns:v="urn:schemas-microsoft-com:vml">
+  <w:abstractNum w:abstractNumId="1">
+    <w:lvl w:ilvl="0">
       <w:start w:val="1"/>
       <w:numFmt w:val="bullet"/>
       <w:lvlText w:val=""/>
@@ -994,10 +1181,10 @@
         <w:ind w:left="720" w:hanging="360"/>
       </w:pPr>
       <w:rPr>
-        <w:rFonts w:ascii="Symbol" w:hAnsi="Symbol" w:hint="default"/>
+        <w:rFonts w:ascii="Symbol" w:hAnsi="Symbol" w:cs="Symbol" w:hint="default"/>
       </w:rPr>
     </w:lvl>
-    <w:lvl w:ilvl="1" w:tplc="040C0003" w:tentative="1">
+    <w:lvl w:ilvl="1">
       <w:start w:val="1"/>
       <w:numFmt w:val="bullet"/>
       <w:lvlText w:val="o"/>
@@ -1007,9 +1194,10 @@
       </w:pPr>
       <w:rPr>
         <w:rFonts w:ascii="Courier New" w:hAnsi="Courier New" w:cs="Courier New" w:hint="default"/>
+        <w:rFonts w:cs="Courier New"/>
       </w:rPr>
     </w:lvl>
-    <w:lvl w:ilvl="2" w:tplc="040C0005" w:tentative="1">
+    <w:lvl w:ilvl="2">
       <w:start w:val="1"/>
       <w:numFmt w:val="bullet"/>
       <w:lvlText w:val=""/>
@@ -1018,10 +1206,10 @@
         <w:ind w:left="2160" w:hanging="360"/>
       </w:pPr>
       <w:rPr>
-        <w:rFonts w:ascii="Wingdings" w:hAnsi="Wingdings" w:hint="default"/>
+        <w:rFonts w:ascii="Wingdings" w:hAnsi="Wingdings" w:cs="Wingdings" w:hint="default"/>
       </w:rPr>
     </w:lvl>
-    <w:lvl w:ilvl="3" w:tplc="040C0001" w:tentative="1">
+    <w:lvl w:ilvl="3">
       <w:start w:val="1"/>
       <w:numFmt w:val="bullet"/>
       <w:lvlText w:val=""/>
@@ -1030,10 +1218,10 @@
         <w:ind w:left="2880" w:hanging="360"/>
       </w:pPr>
       <w:rPr>
-        <w:rFonts w:ascii="Symbol" w:hAnsi="Symbol" w:hint="default"/>
+        <w:rFonts w:ascii="Symbol" w:hAnsi="Symbol" w:cs="Symbol" w:hint="default"/>
       </w:rPr>
     </w:lvl>
-    <w:lvl w:ilvl="4" w:tplc="040C0003" w:tentative="1">
+    <w:lvl w:ilvl="4">
       <w:start w:val="1"/>
       <w:numFmt w:val="bullet"/>
       <w:lvlText w:val="o"/>
@@ -1043,9 +1231,10 @@
       </w:pPr>
       <w:rPr>
         <w:rFonts w:ascii="Courier New" w:hAnsi="Courier New" w:cs="Courier New" w:hint="default"/>
+        <w:rFonts w:cs="Courier New"/>
       </w:rPr>
     </w:lvl>
-    <w:lvl w:ilvl="5" w:tplc="040C0005" w:tentative="1">
+    <w:lvl w:ilvl="5">
       <w:start w:val="1"/>
       <w:numFmt w:val="bullet"/>
       <w:lvlText w:val=""/>
@@ -1054,10 +1243,10 @@
         <w:ind w:left="4320" w:hanging="360"/>
       </w:pPr>
       <w:rPr>
-        <w:rFonts w:ascii="Wingdings" w:hAnsi="Wingdings" w:hint="default"/>
+        <w:rFonts w:ascii="Wingdings" w:hAnsi="Wingdings" w:cs="Wingdings" w:hint="default"/>
       </w:rPr>
     </w:lvl>
-    <w:lvl w:ilvl="6" w:tplc="040C0001" w:tentative="1">
+    <w:lvl w:ilvl="6">
       <w:start w:val="1"/>
       <w:numFmt w:val="bullet"/>
       <w:lvlText w:val=""/>
@@ -1066,10 +1255,10 @@
         <w:ind w:left="5040" w:hanging="360"/>
       </w:pPr>
       <w:rPr>
-        <w:rFonts w:ascii="Symbol" w:hAnsi="Symbol" w:hint="default"/>
+        <w:rFonts w:ascii="Symbol" w:hAnsi="Symbol" w:cs="Symbol" w:hint="default"/>
       </w:rPr>
     </w:lvl>
-    <w:lvl w:ilvl="7" w:tplc="040C0003" w:tentative="1">
+    <w:lvl w:ilvl="7">
       <w:start w:val="1"/>
       <w:numFmt w:val="bullet"/>
       <w:lvlText w:val="o"/>
@@ -1079,9 +1268,10 @@
       </w:pPr>
       <w:rPr>
         <w:rFonts w:ascii="Courier New" w:hAnsi="Courier New" w:cs="Courier New" w:hint="default"/>
+        <w:rFonts w:cs="Courier New"/>
       </w:rPr>
     </w:lvl>
-    <w:lvl w:ilvl="8" w:tplc="040C0005" w:tentative="1">
+    <w:lvl w:ilvl="8">
       <w:start w:val="1"/>
       <w:numFmt w:val="bullet"/>
       <w:lvlText w:val=""/>
@@ -1090,22 +1280,293 @@
         <w:ind w:left="6480" w:hanging="360"/>
       </w:pPr>
       <w:rPr>
-        <w:rFonts w:ascii="Wingdings" w:hAnsi="Wingdings" w:hint="default"/>
+        <w:rFonts w:ascii="Wingdings" w:hAnsi="Wingdings" w:cs="Wingdings" w:hint="default"/>
       </w:rPr>
+    </w:lvl>
+  </w:abstractNum>
+  <w:abstractNum w:abstractNumId="2">
+    <w:lvl w:ilvl="0">
+      <w:start w:val="1"/>
+      <w:numFmt w:val="bullet"/>
+      <w:lvlText w:val=""/>
+      <w:lvlJc w:val="left"/>
+      <w:pPr>
+        <w:tabs>
+          <w:tab w:val="num" w:pos="720"/>
+        </w:tabs>
+        <w:ind w:left="720" w:hanging="360"/>
+      </w:pPr>
+      <w:rPr>
+        <w:rFonts w:ascii="Symbol" w:hAnsi="Symbol" w:cs="Symbol" w:hint="default"/>
+        <w:rFonts w:cs="OpenSymbol"/>
+      </w:rPr>
+    </w:lvl>
+    <w:lvl w:ilvl="1">
+      <w:start w:val="1"/>
+      <w:numFmt w:val="bullet"/>
+      <w:lvlText w:val="◦"/>
+      <w:lvlJc w:val="left"/>
+      <w:pPr>
+        <w:tabs>
+          <w:tab w:val="num" w:pos="1080"/>
+        </w:tabs>
+        <w:ind w:left="1080" w:hanging="360"/>
+      </w:pPr>
+      <w:rPr>
+        <w:rFonts w:ascii="OpenSymbol" w:hAnsi="OpenSymbol" w:cs="OpenSymbol" w:hint="default"/>
+        <w:rFonts w:cs="OpenSymbol"/>
+      </w:rPr>
+    </w:lvl>
+    <w:lvl w:ilvl="2">
+      <w:start w:val="1"/>
+      <w:numFmt w:val="bullet"/>
+      <w:lvlText w:val="▪"/>
+      <w:lvlJc w:val="left"/>
+      <w:pPr>
+        <w:tabs>
+          <w:tab w:val="num" w:pos="1440"/>
+        </w:tabs>
+        <w:ind w:left="1440" w:hanging="360"/>
+      </w:pPr>
+      <w:rPr>
+        <w:rFonts w:ascii="OpenSymbol" w:hAnsi="OpenSymbol" w:cs="OpenSymbol" w:hint="default"/>
+        <w:rFonts w:cs="OpenSymbol"/>
+      </w:rPr>
+    </w:lvl>
+    <w:lvl w:ilvl="3">
+      <w:start w:val="1"/>
+      <w:numFmt w:val="bullet"/>
+      <w:lvlText w:val=""/>
+      <w:lvlJc w:val="left"/>
+      <w:pPr>
+        <w:tabs>
+          <w:tab w:val="num" w:pos="1800"/>
+        </w:tabs>
+        <w:ind w:left="1800" w:hanging="360"/>
+      </w:pPr>
+      <w:rPr>
+        <w:rFonts w:ascii="Symbol" w:hAnsi="Symbol" w:cs="Symbol" w:hint="default"/>
+        <w:rFonts w:cs="OpenSymbol"/>
+      </w:rPr>
+    </w:lvl>
+    <w:lvl w:ilvl="4">
+      <w:start w:val="1"/>
+      <w:numFmt w:val="bullet"/>
+      <w:lvlText w:val="◦"/>
+      <w:lvlJc w:val="left"/>
+      <w:pPr>
+        <w:tabs>
+          <w:tab w:val="num" w:pos="2160"/>
+        </w:tabs>
+        <w:ind w:left="2160" w:hanging="360"/>
+      </w:pPr>
+      <w:rPr>
+        <w:rFonts w:ascii="OpenSymbol" w:hAnsi="OpenSymbol" w:cs="OpenSymbol" w:hint="default"/>
+        <w:rFonts w:cs="OpenSymbol"/>
+      </w:rPr>
+    </w:lvl>
+    <w:lvl w:ilvl="5">
+      <w:start w:val="1"/>
+      <w:numFmt w:val="bullet"/>
+      <w:lvlText w:val="▪"/>
+      <w:lvlJc w:val="left"/>
+      <w:pPr>
+        <w:tabs>
+          <w:tab w:val="num" w:pos="2520"/>
+        </w:tabs>
+        <w:ind w:left="2520" w:hanging="360"/>
+      </w:pPr>
+      <w:rPr>
+        <w:rFonts w:ascii="OpenSymbol" w:hAnsi="OpenSymbol" w:cs="OpenSymbol" w:hint="default"/>
+        <w:rFonts w:cs="OpenSymbol"/>
+      </w:rPr>
+    </w:lvl>
+    <w:lvl w:ilvl="6">
+      <w:start w:val="1"/>
+      <w:numFmt w:val="bullet"/>
+      <w:lvlText w:val=""/>
+      <w:lvlJc w:val="left"/>
+      <w:pPr>
+        <w:tabs>
+          <w:tab w:val="num" w:pos="2880"/>
+        </w:tabs>
+        <w:ind w:left="2880" w:hanging="360"/>
+      </w:pPr>
+      <w:rPr>
+        <w:rFonts w:ascii="Symbol" w:hAnsi="Symbol" w:cs="Symbol" w:hint="default"/>
+        <w:rFonts w:cs="OpenSymbol"/>
+      </w:rPr>
+    </w:lvl>
+    <w:lvl w:ilvl="7">
+      <w:start w:val="1"/>
+      <w:numFmt w:val="bullet"/>
+      <w:lvlText w:val="◦"/>
+      <w:lvlJc w:val="left"/>
+      <w:pPr>
+        <w:tabs>
+          <w:tab w:val="num" w:pos="3240"/>
+        </w:tabs>
+        <w:ind w:left="3240" w:hanging="360"/>
+      </w:pPr>
+      <w:rPr>
+        <w:rFonts w:ascii="OpenSymbol" w:hAnsi="OpenSymbol" w:cs="OpenSymbol" w:hint="default"/>
+        <w:rFonts w:cs="OpenSymbol"/>
+      </w:rPr>
+    </w:lvl>
+    <w:lvl w:ilvl="8">
+      <w:start w:val="1"/>
+      <w:numFmt w:val="bullet"/>
+      <w:lvlText w:val="▪"/>
+      <w:lvlJc w:val="left"/>
+      <w:pPr>
+        <w:tabs>
+          <w:tab w:val="num" w:pos="3600"/>
+        </w:tabs>
+        <w:ind w:left="3600" w:hanging="360"/>
+      </w:pPr>
+      <w:rPr>
+        <w:rFonts w:ascii="OpenSymbol" w:hAnsi="OpenSymbol" w:cs="OpenSymbol" w:hint="default"/>
+        <w:rFonts w:cs="OpenSymbol"/>
+      </w:rPr>
+    </w:lvl>
+  </w:abstractNum>
+  <w:abstractNum w:abstractNumId="3">
+    <w:lvl w:ilvl="0">
+      <w:start w:val="1"/>
+      <w:numFmt w:val="none"/>
+      <w:suff w:val="nothing"/>
+      <w:lvlText w:val=""/>
+      <w:lvlJc w:val="left"/>
+      <w:pPr>
+        <w:tabs>
+          <w:tab w:val="num" w:pos="432"/>
+        </w:tabs>
+        <w:ind w:left="432" w:hanging="432"/>
+      </w:pPr>
+    </w:lvl>
+    <w:lvl w:ilvl="1">
+      <w:start w:val="1"/>
+      <w:numFmt w:val="none"/>
+      <w:suff w:val="nothing"/>
+      <w:lvlText w:val=""/>
+      <w:lvlJc w:val="left"/>
+      <w:pPr>
+        <w:tabs>
+          <w:tab w:val="num" w:pos="576"/>
+        </w:tabs>
+        <w:ind w:left="576" w:hanging="576"/>
+      </w:pPr>
+    </w:lvl>
+    <w:lvl w:ilvl="2">
+      <w:start w:val="1"/>
+      <w:numFmt w:val="none"/>
+      <w:suff w:val="nothing"/>
+      <w:lvlText w:val=""/>
+      <w:lvlJc w:val="left"/>
+      <w:pPr>
+        <w:tabs>
+          <w:tab w:val="num" w:pos="720"/>
+        </w:tabs>
+        <w:ind w:left="720" w:hanging="720"/>
+      </w:pPr>
+    </w:lvl>
+    <w:lvl w:ilvl="3">
+      <w:start w:val="1"/>
+      <w:numFmt w:val="none"/>
+      <w:suff w:val="nothing"/>
+      <w:lvlText w:val=""/>
+      <w:lvlJc w:val="left"/>
+      <w:pPr>
+        <w:tabs>
+          <w:tab w:val="num" w:pos="864"/>
+        </w:tabs>
+        <w:ind w:left="864" w:hanging="864"/>
+      </w:pPr>
+    </w:lvl>
+    <w:lvl w:ilvl="4">
+      <w:start w:val="1"/>
+      <w:numFmt w:val="none"/>
+      <w:suff w:val="nothing"/>
+      <w:lvlText w:val=""/>
+      <w:lvlJc w:val="left"/>
+      <w:pPr>
+        <w:tabs>
+          <w:tab w:val="num" w:pos="1008"/>
+        </w:tabs>
+        <w:ind w:left="1008" w:hanging="1008"/>
+      </w:pPr>
+    </w:lvl>
+    <w:lvl w:ilvl="5">
+      <w:start w:val="1"/>
+      <w:numFmt w:val="none"/>
+      <w:suff w:val="nothing"/>
+      <w:lvlText w:val=""/>
+      <w:lvlJc w:val="left"/>
+      <w:pPr>
+        <w:tabs>
+          <w:tab w:val="num" w:pos="1152"/>
+        </w:tabs>
+        <w:ind w:left="1152" w:hanging="1152"/>
+      </w:pPr>
+    </w:lvl>
+    <w:lvl w:ilvl="6">
+      <w:start w:val="1"/>
+      <w:numFmt w:val="none"/>
+      <w:suff w:val="nothing"/>
+      <w:lvlText w:val=""/>
+      <w:lvlJc w:val="left"/>
+      <w:pPr>
+        <w:tabs>
+          <w:tab w:val="num" w:pos="1296"/>
+        </w:tabs>
+        <w:ind w:left="1296" w:hanging="1296"/>
+      </w:pPr>
+    </w:lvl>
+    <w:lvl w:ilvl="7">
+      <w:start w:val="1"/>
+      <w:numFmt w:val="none"/>
+      <w:suff w:val="nothing"/>
+      <w:lvlText w:val=""/>
+      <w:lvlJc w:val="left"/>
+      <w:pPr>
+        <w:tabs>
+          <w:tab w:val="num" w:pos="1440"/>
+        </w:tabs>
+        <w:ind w:left="1440" w:hanging="1440"/>
+      </w:pPr>
+    </w:lvl>
+    <w:lvl w:ilvl="8">
+      <w:start w:val="1"/>
+      <w:numFmt w:val="none"/>
+      <w:suff w:val="nothing"/>
+      <w:lvlText w:val=""/>
+      <w:lvlJc w:val="left"/>
+      <w:pPr>
+        <w:tabs>
+          <w:tab w:val="num" w:pos="1584"/>
+        </w:tabs>
+        <w:ind w:left="1584" w:hanging="1584"/>
+      </w:pPr>
     </w:lvl>
   </w:abstractNum>
   <w:num w:numId="1">
-    <w:abstractNumId w:val="0"/>
+    <w:abstractNumId w:val="1"/>
+  </w:num>
+  <w:num w:numId="2">
+    <w:abstractNumId w:val="2"/>
+  </w:num>
+  <w:num w:numId="3">
+    <w:abstractNumId w:val="3"/>
   </w:num>
 </w:numbering>
 </file>
 
 <file path=word/styles.xml><?xml version="1.0" encoding="utf-8"?>
-<w:styles xmlns:mc="http://schemas.openxmlformats.org/markup-compatibility/2006" xmlns:r="http://schemas.openxmlformats.org/officeDocument/2006/relationships" xmlns:w="http://schemas.openxmlformats.org/wordprocessingml/2006/main" xmlns:w14="http://schemas.microsoft.com/office/word/2010/wordml" xmlns:w15="http://schemas.microsoft.com/office/word/2012/wordml" mc:Ignorable="w14 w15">
+<w:styles xmlns:w="http://schemas.openxmlformats.org/wordprocessingml/2006/main" xmlns:w14="http://schemas.microsoft.com/office/word/2010/wordml" xmlns:mc="http://schemas.openxmlformats.org/markup-compatibility/2006" mc:Ignorable="w14">
   <w:docDefaults>
     <w:rPrDefault>
       <w:rPr>
-        <w:rFonts w:asciiTheme="minorHAnsi" w:eastAsiaTheme="minorHAnsi" w:hAnsiTheme="minorHAnsi" w:cstheme="minorBidi"/>
+        <w:rFonts w:ascii="Calibri" w:hAnsi="Calibri" w:eastAsia="Calibri" w:cs="" w:asciiTheme="minorHAnsi" w:cstheme="minorBidi" w:eastAsiaTheme="minorHAnsi" w:hAnsiTheme="minorHAnsi"/>
         <w:sz w:val="22"/>
         <w:szCs w:val="22"/>
         <w:lang w:val="fr-FR" w:eastAsia="en-US" w:bidi="ar-SA"/>
@@ -1113,21 +1574,21 @@
     </w:rPrDefault>
     <w:pPrDefault>
       <w:pPr>
-        <w:spacing w:after="160" w:line="259" w:lineRule="auto"/>
+        <w:spacing w:lineRule="auto" w:line="259"/>
       </w:pPr>
     </w:pPrDefault>
   </w:docDefaults>
   <w:latentStyles w:defLockedState="0" w:defUIPriority="99" w:defSemiHidden="0" w:defUnhideWhenUsed="0" w:defQFormat="0" w:count="371">
     <w:lsdException w:name="Normal" w:uiPriority="0" w:qFormat="1"/>
     <w:lsdException w:name="heading 1" w:uiPriority="9" w:qFormat="1"/>
-    <w:lsdException w:name="heading 2" w:semiHidden="1" w:uiPriority="9" w:unhideWhenUsed="1" w:qFormat="1"/>
-    <w:lsdException w:name="heading 3" w:semiHidden="1" w:uiPriority="9" w:unhideWhenUsed="1" w:qFormat="1"/>
-    <w:lsdException w:name="heading 4" w:semiHidden="1" w:uiPriority="9" w:unhideWhenUsed="1" w:qFormat="1"/>
-    <w:lsdException w:name="heading 5" w:semiHidden="1" w:uiPriority="9" w:unhideWhenUsed="1" w:qFormat="1"/>
-    <w:lsdException w:name="heading 6" w:semiHidden="1" w:uiPriority="9" w:unhideWhenUsed="1" w:qFormat="1"/>
-    <w:lsdException w:name="heading 7" w:semiHidden="1" w:uiPriority="9" w:unhideWhenUsed="1" w:qFormat="1"/>
-    <w:lsdException w:name="heading 8" w:semiHidden="1" w:uiPriority="9" w:unhideWhenUsed="1" w:qFormat="1"/>
-    <w:lsdException w:name="heading 9" w:semiHidden="1" w:uiPriority="9" w:unhideWhenUsed="1" w:qFormat="1"/>
+    <w:lsdException w:name="heading 2" w:uiPriority="9" w:semiHidden="1" w:unhideWhenUsed="1" w:qFormat="1"/>
+    <w:lsdException w:name="heading 3" w:uiPriority="9" w:semiHidden="1" w:unhideWhenUsed="1" w:qFormat="1"/>
+    <w:lsdException w:name="heading 4" w:uiPriority="9" w:semiHidden="1" w:unhideWhenUsed="1" w:qFormat="1"/>
+    <w:lsdException w:name="heading 5" w:uiPriority="9" w:semiHidden="1" w:unhideWhenUsed="1" w:qFormat="1"/>
+    <w:lsdException w:name="heading 6" w:uiPriority="9" w:semiHidden="1" w:unhideWhenUsed="1" w:qFormat="1"/>
+    <w:lsdException w:name="heading 7" w:uiPriority="9" w:semiHidden="1" w:unhideWhenUsed="1" w:qFormat="1"/>
+    <w:lsdException w:name="heading 8" w:uiPriority="9" w:semiHidden="1" w:unhideWhenUsed="1" w:qFormat="1"/>
+    <w:lsdException w:name="heading 9" w:uiPriority="9" w:semiHidden="1" w:unhideWhenUsed="1" w:qFormat="1"/>
     <w:lsdException w:name="index 1" w:semiHidden="1" w:unhideWhenUsed="1"/>
     <w:lsdException w:name="index 2" w:semiHidden="1" w:unhideWhenUsed="1"/>
     <w:lsdException w:name="index 3" w:semiHidden="1" w:unhideWhenUsed="1"/>
@@ -1137,22 +1598,22 @@
     <w:lsdException w:name="index 7" w:semiHidden="1" w:unhideWhenUsed="1"/>
     <w:lsdException w:name="index 8" w:semiHidden="1" w:unhideWhenUsed="1"/>
     <w:lsdException w:name="index 9" w:semiHidden="1" w:unhideWhenUsed="1"/>
-    <w:lsdException w:name="toc 1" w:semiHidden="1" w:uiPriority="39" w:unhideWhenUsed="1"/>
-    <w:lsdException w:name="toc 2" w:semiHidden="1" w:uiPriority="39" w:unhideWhenUsed="1"/>
-    <w:lsdException w:name="toc 3" w:semiHidden="1" w:uiPriority="39" w:unhideWhenUsed="1"/>
-    <w:lsdException w:name="toc 4" w:semiHidden="1" w:uiPriority="39" w:unhideWhenUsed="1"/>
-    <w:lsdException w:name="toc 5" w:semiHidden="1" w:uiPriority="39" w:unhideWhenUsed="1"/>
-    <w:lsdException w:name="toc 6" w:semiHidden="1" w:uiPriority="39" w:unhideWhenUsed="1"/>
-    <w:lsdException w:name="toc 7" w:semiHidden="1" w:uiPriority="39" w:unhideWhenUsed="1"/>
-    <w:lsdException w:name="toc 8" w:semiHidden="1" w:uiPriority="39" w:unhideWhenUsed="1"/>
-    <w:lsdException w:name="toc 9" w:semiHidden="1" w:uiPriority="39" w:unhideWhenUsed="1"/>
+    <w:lsdException w:name="toc 1" w:uiPriority="39" w:semiHidden="1" w:unhideWhenUsed="1"/>
+    <w:lsdException w:name="toc 2" w:uiPriority="39" w:semiHidden="1" w:unhideWhenUsed="1"/>
+    <w:lsdException w:name="toc 3" w:uiPriority="39" w:semiHidden="1" w:unhideWhenUsed="1"/>
+    <w:lsdException w:name="toc 4" w:uiPriority="39" w:semiHidden="1" w:unhideWhenUsed="1"/>
+    <w:lsdException w:name="toc 5" w:uiPriority="39" w:semiHidden="1" w:unhideWhenUsed="1"/>
+    <w:lsdException w:name="toc 6" w:uiPriority="39" w:semiHidden="1" w:unhideWhenUsed="1"/>
+    <w:lsdException w:name="toc 7" w:uiPriority="39" w:semiHidden="1" w:unhideWhenUsed="1"/>
+    <w:lsdException w:name="toc 8" w:uiPriority="39" w:semiHidden="1" w:unhideWhenUsed="1"/>
+    <w:lsdException w:name="toc 9" w:uiPriority="39" w:semiHidden="1" w:unhideWhenUsed="1"/>
     <w:lsdException w:name="Normal Indent" w:semiHidden="1" w:unhideWhenUsed="1"/>
     <w:lsdException w:name="footnote text" w:semiHidden="1" w:unhideWhenUsed="1"/>
     <w:lsdException w:name="annotation text" w:semiHidden="1" w:unhideWhenUsed="1"/>
     <w:lsdException w:name="header" w:semiHidden="1" w:unhideWhenUsed="1"/>
     <w:lsdException w:name="footer" w:semiHidden="1" w:unhideWhenUsed="1"/>
     <w:lsdException w:name="index heading" w:semiHidden="1" w:unhideWhenUsed="1"/>
-    <w:lsdException w:name="caption" w:semiHidden="1" w:uiPriority="35" w:unhideWhenUsed="1" w:qFormat="1"/>
+    <w:lsdException w:name="caption" w:uiPriority="35" w:semiHidden="1" w:unhideWhenUsed="1" w:qFormat="1"/>
     <w:lsdException w:name="table of figures" w:semiHidden="1" w:unhideWhenUsed="1"/>
     <w:lsdException w:name="envelope address" w:semiHidden="1" w:unhideWhenUsed="1"/>
     <w:lsdException w:name="envelope return" w:semiHidden="1" w:unhideWhenUsed="1"/>
@@ -1183,7 +1644,7 @@
     <w:lsdException w:name="Title" w:uiPriority="10" w:qFormat="1"/>
     <w:lsdException w:name="Closing" w:semiHidden="1" w:unhideWhenUsed="1"/>
     <w:lsdException w:name="Signature" w:semiHidden="1" w:unhideWhenUsed="1"/>
-    <w:lsdException w:name="Default Paragraph Font" w:semiHidden="1" w:uiPriority="1" w:unhideWhenUsed="1"/>
+    <w:lsdException w:name="Default Paragraph Font" w:uiPriority="1" w:semiHidden="1" w:unhideWhenUsed="1"/>
     <w:lsdException w:name="Body Text" w:semiHidden="1" w:unhideWhenUsed="1"/>
     <w:lsdException w:name="Body Text Indent" w:semiHidden="1" w:unhideWhenUsed="1"/>
     <w:lsdException w:name="List Continue" w:semiHidden="1" w:unhideWhenUsed="1"/>
@@ -1383,8 +1844,8 @@
     <w:lsdException w:name="Subtle Reference" w:uiPriority="31" w:qFormat="1"/>
     <w:lsdException w:name="Intense Reference" w:uiPriority="32" w:qFormat="1"/>
     <w:lsdException w:name="Book Title" w:uiPriority="33" w:qFormat="1"/>
-    <w:lsdException w:name="Bibliography" w:semiHidden="1" w:uiPriority="37" w:unhideWhenUsed="1"/>
-    <w:lsdException w:name="TOC Heading" w:semiHidden="1" w:uiPriority="39" w:unhideWhenUsed="1" w:qFormat="1"/>
+    <w:lsdException w:name="Bibliography" w:uiPriority="37" w:semiHidden="1" w:unhideWhenUsed="1"/>
+    <w:lsdException w:name="TOC Heading" w:uiPriority="39" w:semiHidden="1" w:unhideWhenUsed="1" w:qFormat="1"/>
     <w:lsdException w:name="Plain Table 1" w:uiPriority="41"/>
     <w:lsdException w:name="Plain Table 2" w:uiPriority="42"/>
     <w:lsdException w:name="Plain Table 3" w:uiPriority="43"/>
@@ -1490,18 +1951,31 @@
     <w:lsdException w:name="List Table 6 Colorful Accent 6" w:uiPriority="51"/>
     <w:lsdException w:name="List Table 7 Colorful Accent 6" w:uiPriority="52"/>
   </w:latentStyles>
-  <w:style w:type="paragraph" w:default="1" w:styleId="Normal">
+  <w:style w:type="paragraph" w:styleId="Normal" w:default="1">
     <w:name w:val="Normal"/>
     <w:qFormat/>
+    <w:pPr>
+      <w:widowControl/>
+      <w:bidi w:val="0"/>
+      <w:spacing w:lineRule="auto" w:line="259" w:before="0" w:after="160"/>
+      <w:jc w:val="left"/>
+    </w:pPr>
+    <w:rPr>
+      <w:rFonts w:ascii="Calibri" w:hAnsi="Calibri" w:eastAsia="Calibri" w:cs="" w:asciiTheme="minorHAnsi" w:cstheme="minorBidi" w:eastAsiaTheme="minorHAnsi" w:hAnsiTheme="minorHAnsi"/>
+      <w:color w:val="auto"/>
+      <w:sz w:val="22"/>
+      <w:szCs w:val="22"/>
+      <w:lang w:val="fr-FR" w:eastAsia="en-US" w:bidi="ar-SA"/>
+    </w:rPr>
   </w:style>
   <w:style w:type="paragraph" w:styleId="Titre1">
-    <w:name w:val="heading 1"/>
+    <w:name w:val="Titre 1"/>
     <w:basedOn w:val="Normal"/>
     <w:next w:val="Normal"/>
     <w:link w:val="Titre1Car"/>
     <w:uiPriority w:val="9"/>
     <w:qFormat/>
-    <w:rsid w:val="003A5CFC"/>
+    <w:rsid w:val="003a5cfc"/>
     <w:pPr>
       <w:keepNext/>
       <w:keepLines/>
@@ -1509,15 +1983,190 @@
       <w:outlineLvl w:val="0"/>
     </w:pPr>
     <w:rPr>
-      <w:rFonts w:asciiTheme="majorHAnsi" w:eastAsiaTheme="majorEastAsia" w:hAnsiTheme="majorHAnsi" w:cstheme="majorBidi"/>
-      <w:color w:val="2E74B5" w:themeColor="accent1" w:themeShade="BF"/>
+      <w:rFonts w:ascii="Calibri Light" w:hAnsi="Calibri Light" w:eastAsia="" w:cs="" w:asciiTheme="majorHAnsi" w:cstheme="majorBidi" w:eastAsiaTheme="majorEastAsia" w:hAnsiTheme="majorHAnsi"/>
+      <w:color w:val="2E74B5" w:themeColor="accent1" w:themeShade="bf"/>
       <w:sz w:val="32"/>
       <w:szCs w:val="32"/>
     </w:rPr>
   </w:style>
-  <w:style w:type="character" w:default="1" w:styleId="Policepardfaut">
+  <w:style w:type="paragraph" w:styleId="Titre2">
+    <w:name w:val="Titre 2"/>
+    <w:basedOn w:val="Titre"/>
+    <w:pPr/>
+    <w:rPr/>
+  </w:style>
+  <w:style w:type="paragraph" w:styleId="Titre3">
+    <w:name w:val="Titre 3"/>
+    <w:basedOn w:val="Titre"/>
+    <w:pPr/>
+    <w:rPr/>
+  </w:style>
+  <w:style w:type="character" w:styleId="DefaultParagraphFont" w:default="1">
     <w:name w:val="Default Paragraph Font"/>
     <w:uiPriority w:val="1"/>
+    <w:semiHidden/>
+    <w:unhideWhenUsed/>
+    <w:qFormat/>
+    <w:rPr/>
+  </w:style>
+  <w:style w:type="character" w:styleId="LienInternet">
+    <w:name w:val="Lien Internet"/>
+    <w:basedOn w:val="DefaultParagraphFont"/>
+    <w:uiPriority w:val="99"/>
+    <w:unhideWhenUsed/>
+    <w:rsid w:val="003a5cfc"/>
+    <w:rPr>
+      <w:color w:val="0563C1" w:themeColor="hyperlink"/>
+      <w:u w:val="single"/>
+    </w:rPr>
+  </w:style>
+  <w:style w:type="character" w:styleId="Titre1Car" w:customStyle="1">
+    <w:name w:val="Titre 1 Car"/>
+    <w:basedOn w:val="DefaultParagraphFont"/>
+    <w:link w:val="Titre1"/>
+    <w:uiPriority w:val="9"/>
+    <w:qFormat/>
+    <w:rsid w:val="003a5cfc"/>
+    <w:rPr>
+      <w:rFonts w:ascii="Calibri Light" w:hAnsi="Calibri Light" w:eastAsia="" w:cs="" w:asciiTheme="majorHAnsi" w:cstheme="majorBidi" w:eastAsiaTheme="majorEastAsia" w:hAnsiTheme="majorHAnsi"/>
+      <w:color w:val="2E74B5" w:themeColor="accent1" w:themeShade="bf"/>
+      <w:sz w:val="32"/>
+      <w:szCs w:val="32"/>
+    </w:rPr>
+  </w:style>
+  <w:style w:type="character" w:styleId="TitreCar" w:customStyle="1">
+    <w:name w:val="Titre Car"/>
+    <w:basedOn w:val="DefaultParagraphFont"/>
+    <w:link w:val="Titre"/>
+    <w:uiPriority w:val="10"/>
+    <w:qFormat/>
+    <w:rsid w:val="006d080a"/>
+    <w:rPr>
+      <w:rFonts w:ascii="Calibri Light" w:hAnsi="Calibri Light" w:eastAsia="" w:cs="" w:asciiTheme="majorHAnsi" w:cstheme="majorBidi" w:eastAsiaTheme="majorEastAsia" w:hAnsiTheme="majorHAnsi"/>
+      <w:spacing w:val="0"/>
+      <w:sz w:val="56"/>
+      <w:szCs w:val="56"/>
+    </w:rPr>
+  </w:style>
+  <w:style w:type="character" w:styleId="ListLabel1">
+    <w:name w:val="ListLabel 1"/>
+    <w:qFormat/>
+    <w:rPr>
+      <w:rFonts w:cs="Courier New"/>
+    </w:rPr>
+  </w:style>
+  <w:style w:type="character" w:styleId="Puces">
+    <w:name w:val="Puces"/>
+    <w:qFormat/>
+    <w:rPr>
+      <w:rFonts w:ascii="OpenSymbol" w:hAnsi="OpenSymbol" w:eastAsia="OpenSymbol" w:cs="OpenSymbol"/>
+    </w:rPr>
+  </w:style>
+  <w:style w:type="paragraph" w:styleId="Titre">
+    <w:name w:val="Titre"/>
+    <w:basedOn w:val="Normal"/>
+    <w:next w:val="Corpsdetexte"/>
+    <w:qFormat/>
+    <w:pPr>
+      <w:keepNext/>
+      <w:spacing w:before="240" w:after="120"/>
+    </w:pPr>
+    <w:rPr>
+      <w:rFonts w:ascii="Liberation Sans" w:hAnsi="Liberation Sans" w:eastAsia="Microsoft YaHei" w:cs="Arial"/>
+      <w:sz w:val="28"/>
+      <w:szCs w:val="28"/>
+    </w:rPr>
+  </w:style>
+  <w:style w:type="paragraph" w:styleId="Corpsdetexte">
+    <w:name w:val="Corps de texte"/>
+    <w:basedOn w:val="Normal"/>
+    <w:pPr>
+      <w:spacing w:lineRule="auto" w:line="288" w:before="0" w:after="140"/>
+    </w:pPr>
+    <w:rPr/>
+  </w:style>
+  <w:style w:type="paragraph" w:styleId="Liste">
+    <w:name w:val="Liste"/>
+    <w:basedOn w:val="Corpsdetexte"/>
+    <w:pPr/>
+    <w:rPr>
+      <w:rFonts w:cs="Arial"/>
+    </w:rPr>
+  </w:style>
+  <w:style w:type="paragraph" w:styleId="Lgende">
+    <w:name w:val="Légende"/>
+    <w:basedOn w:val="Normal"/>
+    <w:pPr>
+      <w:suppressLineNumbers/>
+      <w:spacing w:before="120" w:after="120"/>
+    </w:pPr>
+    <w:rPr>
+      <w:rFonts w:cs="Arial"/>
+      <w:i/>
+      <w:iCs/>
+      <w:sz w:val="24"/>
+      <w:szCs w:val="24"/>
+    </w:rPr>
+  </w:style>
+  <w:style w:type="paragraph" w:styleId="Index">
+    <w:name w:val="Index"/>
+    <w:basedOn w:val="Normal"/>
+    <w:qFormat/>
+    <w:pPr>
+      <w:suppressLineNumbers/>
+    </w:pPr>
+    <w:rPr>
+      <w:rFonts w:cs="Arial"/>
+    </w:rPr>
+  </w:style>
+  <w:style w:type="paragraph" w:styleId="ListParagraph">
+    <w:name w:val="List Paragraph"/>
+    <w:basedOn w:val="Normal"/>
+    <w:uiPriority w:val="34"/>
+    <w:qFormat/>
+    <w:rsid w:val="00d77a3e"/>
+    <w:pPr>
+      <w:spacing w:before="0" w:after="160"/>
+      <w:ind w:left="720" w:hanging="0"/>
+      <w:contextualSpacing/>
+    </w:pPr>
+    <w:rPr/>
+  </w:style>
+  <w:style w:type="paragraph" w:styleId="Titreprincipal">
+    <w:name w:val="Titre principal"/>
+    <w:basedOn w:val="Normal"/>
+    <w:next w:val="Normal"/>
+    <w:link w:val="TitreCar"/>
+    <w:uiPriority w:val="10"/>
+    <w:qFormat/>
+    <w:rsid w:val="006d080a"/>
+    <w:pPr>
+      <w:spacing w:lineRule="auto" w:line="240" w:before="0" w:after="0"/>
+      <w:contextualSpacing/>
+    </w:pPr>
+    <w:rPr>
+      <w:rFonts w:ascii="Calibri Light" w:hAnsi="Calibri Light" w:eastAsia="" w:cs="" w:asciiTheme="majorHAnsi" w:cstheme="majorBidi" w:eastAsiaTheme="majorEastAsia" w:hAnsiTheme="majorHAnsi"/>
+      <w:spacing w:val="0"/>
+      <w:sz w:val="56"/>
+      <w:szCs w:val="56"/>
+    </w:rPr>
+  </w:style>
+  <w:style w:type="paragraph" w:styleId="Quotations">
+    <w:name w:val="Quotations"/>
+    <w:basedOn w:val="Normal"/>
+    <w:qFormat/>
+    <w:pPr/>
+    <w:rPr/>
+  </w:style>
+  <w:style w:type="paragraph" w:styleId="Soustitre">
+    <w:name w:val="Sous-titre"/>
+    <w:basedOn w:val="Titre"/>
+    <w:pPr/>
+    <w:rPr/>
+  </w:style>
+  <w:style w:type="numbering" w:styleId="NoList" w:default="1">
+    <w:name w:val="No List"/>
+    <w:uiPriority w:val="99"/>
     <w:semiHidden/>
     <w:unhideWhenUsed/>
   </w:style>
@@ -1535,81 +2184,6 @@
         <w:right w:w="108" w:type="dxa"/>
       </w:tblCellMar>
     </w:tblPr>
-  </w:style>
-  <w:style w:type="numbering" w:default="1" w:styleId="Aucuneliste">
-    <w:name w:val="No List"/>
-    <w:uiPriority w:val="99"/>
-    <w:semiHidden/>
-    <w:unhideWhenUsed/>
-  </w:style>
-  <w:style w:type="character" w:styleId="Lienhypertexte">
-    <w:name w:val="Hyperlink"/>
-    <w:basedOn w:val="Policepardfaut"/>
-    <w:uiPriority w:val="99"/>
-    <w:unhideWhenUsed/>
-    <w:rsid w:val="003A5CFC"/>
-    <w:rPr>
-      <w:color w:val="0563C1" w:themeColor="hyperlink"/>
-      <w:u w:val="single"/>
-    </w:rPr>
-  </w:style>
-  <w:style w:type="character" w:customStyle="1" w:styleId="Titre1Car">
-    <w:name w:val="Titre 1 Car"/>
-    <w:basedOn w:val="Policepardfaut"/>
-    <w:link w:val="Titre1"/>
-    <w:uiPriority w:val="9"/>
-    <w:rsid w:val="003A5CFC"/>
-    <w:rPr>
-      <w:rFonts w:asciiTheme="majorHAnsi" w:eastAsiaTheme="majorEastAsia" w:hAnsiTheme="majorHAnsi" w:cstheme="majorBidi"/>
-      <w:color w:val="2E74B5" w:themeColor="accent1" w:themeShade="BF"/>
-      <w:sz w:val="32"/>
-      <w:szCs w:val="32"/>
-    </w:rPr>
-  </w:style>
-  <w:style w:type="paragraph" w:styleId="Paragraphedeliste">
-    <w:name w:val="List Paragraph"/>
-    <w:basedOn w:val="Normal"/>
-    <w:uiPriority w:val="34"/>
-    <w:qFormat/>
-    <w:rsid w:val="00D77A3E"/>
-    <w:pPr>
-      <w:ind w:left="720"/>
-      <w:contextualSpacing/>
-    </w:pPr>
-  </w:style>
-  <w:style w:type="paragraph" w:styleId="Titre">
-    <w:name w:val="Title"/>
-    <w:basedOn w:val="Normal"/>
-    <w:next w:val="Normal"/>
-    <w:link w:val="TitreCar"/>
-    <w:uiPriority w:val="10"/>
-    <w:qFormat/>
-    <w:rsid w:val="006D080A"/>
-    <w:pPr>
-      <w:spacing w:after="0" w:line="240" w:lineRule="auto"/>
-      <w:contextualSpacing/>
-    </w:pPr>
-    <w:rPr>
-      <w:rFonts w:asciiTheme="majorHAnsi" w:eastAsiaTheme="majorEastAsia" w:hAnsiTheme="majorHAnsi" w:cstheme="majorBidi"/>
-      <w:spacing w:val="-10"/>
-      <w:kern w:val="28"/>
-      <w:sz w:val="56"/>
-      <w:szCs w:val="56"/>
-    </w:rPr>
-  </w:style>
-  <w:style w:type="character" w:customStyle="1" w:styleId="TitreCar">
-    <w:name w:val="Titre Car"/>
-    <w:basedOn w:val="Policepardfaut"/>
-    <w:link w:val="Titre"/>
-    <w:uiPriority w:val="10"/>
-    <w:rsid w:val="006D080A"/>
-    <w:rPr>
-      <w:rFonts w:asciiTheme="majorHAnsi" w:eastAsiaTheme="majorEastAsia" w:hAnsiTheme="majorHAnsi" w:cstheme="majorBidi"/>
-      <w:spacing w:val="-10"/>
-      <w:kern w:val="28"/>
-      <w:sz w:val="56"/>
-      <w:szCs w:val="56"/>
-    </w:rPr>
   </w:style>
 </w:styles>
 </file>

</xml_diff>